<commit_message>
Adjusted layout and changed to pop up Align coding
</commit_message>
<xml_diff>
--- a/WPF.Sample/App_Data/Template.docx
+++ b/WPF.Sample/App_Data/Template.docx
@@ -7,22 +7,95 @@
         <w:spacing w:line="240" w:lineRule="auto"/>
         <w:jc w:val="center"/>
         <w:rPr>
-          <w:rFonts w:ascii="Arial" w:hAnsi="Arial" w:cs="Arial"/>
+          <w:rFonts w:cstheme="minorHAnsi"/>
           <w:b/>
           <w:bCs/>
-          <w:sz w:val="20"/>
-          <w:szCs w:val="20"/>
+          <w:sz w:val="24"/>
+          <w:szCs w:val="24"/>
           <w:u w:val="single"/>
         </w:rPr>
       </w:pPr>
       <w:r>
         <w:rPr>
-          <w:rFonts w:ascii="Arial" w:hAnsi="Arial" w:cs="Arial"/>
+          <w:rFonts w:cstheme="minorHAnsi"/>
           <w:b/>
           <w:bCs/>
           <w:noProof/>
-          <w:sz w:val="20"/>
-          <w:szCs w:val="20"/>
+          <w:sz w:val="28"/>
+          <w:szCs w:val="28"/>
+          <w:u w:val="single"/>
+        </w:rPr>
+        <w:drawing>
+          <wp:anchor distT="0" distB="0" distL="114300" distR="114300" simplePos="0" relativeHeight="251662336" behindDoc="0" locked="0" layoutInCell="1" allowOverlap="1" wp14:anchorId="5ABB6134" wp14:editId="44D9E846">
+            <wp:simplePos x="0" y="0"/>
+            <wp:positionH relativeFrom="column">
+              <wp:posOffset>-102235</wp:posOffset>
+            </wp:positionH>
+            <wp:positionV relativeFrom="paragraph">
+              <wp:posOffset>-556895</wp:posOffset>
+            </wp:positionV>
+            <wp:extent cx="1119774" cy="1119774"/>
+            <wp:effectExtent l="0" t="0" r="4445" b="4445"/>
+            <wp:wrapNone/>
+            <wp:docPr id="2" name="Picture 2" descr="Logo&#10;&#10;Description automatically generated"/>
+            <wp:cNvGraphicFramePr>
+              <a:graphicFrameLocks xmlns:a="http://schemas.openxmlformats.org/drawingml/2006/main" noChangeAspect="1"/>
+            </wp:cNvGraphicFramePr>
+            <a:graphic xmlns:a="http://schemas.openxmlformats.org/drawingml/2006/main">
+              <a:graphicData uri="http://schemas.openxmlformats.org/drawingml/2006/picture">
+                <pic:pic xmlns:pic="http://schemas.openxmlformats.org/drawingml/2006/picture">
+                  <pic:nvPicPr>
+                    <pic:cNvPr id="2" name="Picture 2" descr="Logo&#10;&#10;Description automatically generated"/>
+                    <pic:cNvPicPr>
+                      <a:picLocks noChangeAspect="1" noChangeArrowheads="1"/>
+                    </pic:cNvPicPr>
+                  </pic:nvPicPr>
+                  <pic:blipFill>
+                    <a:blip r:embed="rId5">
+                      <a:extLst>
+                        <a:ext uri="{28A0092B-C50C-407E-A947-70E740481C1C}">
+                          <a14:useLocalDpi xmlns:a14="http://schemas.microsoft.com/office/drawing/2010/main" val="0"/>
+                        </a:ext>
+                      </a:extLst>
+                    </a:blip>
+                    <a:srcRect/>
+                    <a:stretch>
+                      <a:fillRect/>
+                    </a:stretch>
+                  </pic:blipFill>
+                  <pic:spPr bwMode="auto">
+                    <a:xfrm>
+                      <a:off x="0" y="0"/>
+                      <a:ext cx="1119774" cy="1119774"/>
+                    </a:xfrm>
+                    <a:prstGeom prst="rect">
+                      <a:avLst/>
+                    </a:prstGeom>
+                    <a:noFill/>
+                    <a:ln>
+                      <a:noFill/>
+                    </a:ln>
+                  </pic:spPr>
+                </pic:pic>
+              </a:graphicData>
+            </a:graphic>
+            <wp14:sizeRelH relativeFrom="page">
+              <wp14:pctWidth>0</wp14:pctWidth>
+            </wp14:sizeRelH>
+            <wp14:sizeRelV relativeFrom="page">
+              <wp14:pctHeight>0</wp14:pctHeight>
+            </wp14:sizeRelV>
+          </wp:anchor>
+        </w:drawing>
+      </w:r>
+      <w:r>
+        <w:rPr>
+          <w:rFonts w:cstheme="minorHAnsi"/>
+          <w:b/>
+          <w:bCs/>
+          <w:noProof/>
+          <w:sz w:val="32"/>
+          <w:szCs w:val="32"/>
           <w:u w:val="single"/>
         </w:rPr>
         <mc:AlternateContent>
@@ -74,11 +147,23 @@
                           <w:p>
                             <w:pPr>
                               <w:jc w:val="center"/>
+                              <w:rPr>
+                                <w:sz w:val="24"/>
+                                <w:szCs w:val="24"/>
+                              </w:rPr>
                             </w:pPr>
                             <w:r>
+                              <w:rPr>
+                                <w:sz w:val="24"/>
+                                <w:szCs w:val="24"/>
+                              </w:rPr>
                               <w:t xml:space="preserve">NO: </w:t>
                             </w:r>
                             <w:r>
+                              <w:rPr>
+                                <w:sz w:val="24"/>
+                                <w:szCs w:val="24"/>
+                              </w:rPr>
                               <w:t>&lt;VOUCHER_NO&gt;</w:t>
                             </w:r>
                           </w:p>
@@ -111,11 +196,23 @@
                     <w:p>
                       <w:pPr>
                         <w:jc w:val="center"/>
+                        <w:rPr>
+                          <w:sz w:val="24"/>
+                          <w:szCs w:val="24"/>
+                        </w:rPr>
                       </w:pPr>
                       <w:r>
+                        <w:rPr>
+                          <w:sz w:val="24"/>
+                          <w:szCs w:val="24"/>
+                        </w:rPr>
                         <w:t xml:space="preserve">NO: </w:t>
                       </w:r>
                       <w:r>
+                        <w:rPr>
+                          <w:sz w:val="24"/>
+                          <w:szCs w:val="24"/>
+                        </w:rPr>
                         <w:t>&lt;VOUCHER_NO&gt;</w:t>
                       </w:r>
                     </w:p>
@@ -128,14 +225,157 @@
       </w:r>
       <w:r>
         <w:rPr>
-          <w:rFonts w:ascii="Arial" w:hAnsi="Arial" w:cs="Arial"/>
+          <w:rFonts w:cstheme="minorHAnsi"/>
           <w:b/>
           <w:bCs/>
-          <w:sz w:val="20"/>
-          <w:szCs w:val="20"/>
+          <w:sz w:val="32"/>
+          <w:szCs w:val="32"/>
           <w:u w:val="single"/>
         </w:rPr>
-        <w:t>BAUCER BAYARAN</w:t>
+        <w:t>BAUCER BAYARA</w:t>
+      </w:r>
+      <w:r>
+        <w:rPr>
+          <w:rFonts w:cstheme="minorHAnsi"/>
+          <w:b/>
+          <w:bCs/>
+          <w:sz w:val="32"/>
+          <w:szCs w:val="32"/>
+          <w:u w:val="single"/>
+        </w:rPr>
+        <w:t>N</w:t>
+      </w:r>
+    </w:p>
+    <w:p>
+      <w:pPr>
+        <w:pBdr>
+          <w:bottom w:val="single" w:sz="6" w:space="1" w:color="auto"/>
+        </w:pBdr>
+        <w:spacing w:after="0" w:line="240" w:lineRule="auto"/>
+        <w:jc w:val="center"/>
+        <w:rPr>
+          <w:rFonts w:cstheme="minorHAnsi"/>
+          <w:b/>
+          <w:bCs/>
+          <w:sz w:val="28"/>
+          <w:szCs w:val="28"/>
+        </w:rPr>
+      </w:pPr>
+      <w:r>
+        <w:rPr>
+          <w:rFonts w:cstheme="minorHAnsi"/>
+          <w:b/>
+          <w:bCs/>
+          <w:sz w:val="28"/>
+          <w:szCs w:val="28"/>
+        </w:rPr>
+        <w:t>KOPERASI SMAP KAJANG BERHAD</w:t>
+      </w:r>
+    </w:p>
+    <w:p>
+      <w:pPr>
+        <w:pBdr>
+          <w:bottom w:val="single" w:sz="6" w:space="1" w:color="auto"/>
+        </w:pBdr>
+        <w:spacing w:after="0" w:line="240" w:lineRule="auto"/>
+        <w:jc w:val="center"/>
+        <w:rPr>
+          <w:rFonts w:cstheme="minorHAnsi"/>
+          <w:sz w:val="28"/>
+          <w:szCs w:val="28"/>
+        </w:rPr>
+      </w:pPr>
+      <w:r>
+        <w:rPr>
+          <w:rFonts w:cstheme="minorHAnsi"/>
+          <w:sz w:val="28"/>
+          <w:szCs w:val="28"/>
+        </w:rPr>
+        <w:t xml:space="preserve">Bt. 13, Jalan </w:t>
+      </w:r>
+      <w:proofErr w:type="spellStart"/>
+      <w:r>
+        <w:rPr>
+          <w:rFonts w:cstheme="minorHAnsi"/>
+          <w:sz w:val="28"/>
+          <w:szCs w:val="28"/>
+        </w:rPr>
+        <w:t>Cheras</w:t>
+      </w:r>
+      <w:proofErr w:type="spellEnd"/>
+      <w:r>
+        <w:rPr>
+          <w:rFonts w:cstheme="minorHAnsi"/>
+          <w:sz w:val="28"/>
+          <w:szCs w:val="28"/>
+        </w:rPr>
+        <w:t xml:space="preserve">, 43000, </w:t>
+      </w:r>
+      <w:proofErr w:type="spellStart"/>
+      <w:r>
+        <w:rPr>
+          <w:rFonts w:cstheme="minorHAnsi"/>
+          <w:sz w:val="28"/>
+          <w:szCs w:val="28"/>
+        </w:rPr>
+        <w:t>Kajang</w:t>
+      </w:r>
+      <w:proofErr w:type="spellEnd"/>
+      <w:r>
+        <w:rPr>
+          <w:rFonts w:cstheme="minorHAnsi"/>
+          <w:sz w:val="28"/>
+          <w:szCs w:val="28"/>
+        </w:rPr>
+        <w:t>, Selango</w:t>
+      </w:r>
+      <w:r>
+        <w:rPr>
+          <w:rFonts w:cstheme="minorHAnsi"/>
+          <w:sz w:val="28"/>
+          <w:szCs w:val="28"/>
+        </w:rPr>
+        <w:t>r</w:t>
+      </w:r>
+    </w:p>
+    <w:p>
+      <w:pPr>
+        <w:pBdr>
+          <w:bottom w:val="single" w:sz="6" w:space="1" w:color="auto"/>
+        </w:pBdr>
+        <w:spacing w:after="0" w:line="240" w:lineRule="auto"/>
+        <w:jc w:val="center"/>
+        <w:rPr>
+          <w:rFonts w:cstheme="minorHAnsi"/>
+          <w:sz w:val="28"/>
+          <w:szCs w:val="28"/>
+        </w:rPr>
+      </w:pPr>
+    </w:p>
+    <w:p>
+      <w:pPr>
+        <w:pBdr>
+          <w:bottom w:val="single" w:sz="6" w:space="1" w:color="auto"/>
+        </w:pBdr>
+        <w:spacing w:after="0" w:line="240" w:lineRule="auto"/>
+        <w:jc w:val="center"/>
+        <w:rPr>
+          <w:rFonts w:cstheme="minorHAnsi"/>
+          <w:b/>
+          <w:bCs/>
+          <w:sz w:val="24"/>
+          <w:szCs w:val="24"/>
+        </w:rPr>
+      </w:pPr>
+      <w:r>
+        <w:rPr>
+          <w:rFonts w:cstheme="minorHAnsi"/>
+          <w:b/>
+          <w:bCs/>
+          <w:sz w:val="24"/>
+          <w:szCs w:val="24"/>
+        </w:rPr>
+        <w:t>BANK ISLAM 12092010005926</w:t>
       </w:r>
     </w:p>
     <w:p>
@@ -146,163 +386,37 @@
         <w:spacing w:line="240" w:lineRule="auto"/>
         <w:jc w:val="center"/>
         <w:rPr>
-          <w:rFonts w:ascii="Arial" w:hAnsi="Arial" w:cs="Arial"/>
-          <w:sz w:val="20"/>
-          <w:szCs w:val="20"/>
+          <w:rFonts w:cstheme="minorHAnsi"/>
+          <w:sz w:val="24"/>
+          <w:szCs w:val="24"/>
         </w:rPr>
       </w:pPr>
-      <w:proofErr w:type="spellStart"/>
-      <w:r>
-        <w:rPr>
-          <w:rFonts w:ascii="Arial" w:hAnsi="Arial" w:cs="Arial"/>
-          <w:sz w:val="20"/>
-          <w:szCs w:val="20"/>
-        </w:rPr>
-        <w:t>Koperasi</w:t>
-      </w:r>
-      <w:proofErr w:type="spellEnd"/>
-      <w:r>
-        <w:rPr>
-          <w:rFonts w:ascii="Arial" w:hAnsi="Arial" w:cs="Arial"/>
-          <w:sz w:val="20"/>
-          <w:szCs w:val="20"/>
-        </w:rPr>
-        <w:t xml:space="preserve"> SMAP </w:t>
-      </w:r>
-      <w:proofErr w:type="spellStart"/>
-      <w:r>
-        <w:rPr>
-          <w:rFonts w:ascii="Arial" w:hAnsi="Arial" w:cs="Arial"/>
-          <w:sz w:val="20"/>
-          <w:szCs w:val="20"/>
-        </w:rPr>
-        <w:t>Kajang</w:t>
-      </w:r>
-      <w:proofErr w:type="spellEnd"/>
-      <w:r>
-        <w:rPr>
-          <w:rFonts w:ascii="Arial" w:hAnsi="Arial" w:cs="Arial"/>
-          <w:sz w:val="20"/>
-          <w:szCs w:val="20"/>
-        </w:rPr>
-        <w:t xml:space="preserve"> </w:t>
-      </w:r>
-      <w:proofErr w:type="spellStart"/>
-      <w:r>
-        <w:rPr>
-          <w:rFonts w:ascii="Arial" w:hAnsi="Arial" w:cs="Arial"/>
-          <w:sz w:val="20"/>
-          <w:szCs w:val="20"/>
-        </w:rPr>
-        <w:t>Bhd</w:t>
-      </w:r>
-      <w:proofErr w:type="spellEnd"/>
-    </w:p>
-    <w:p>
-      <w:pPr>
-        <w:pBdr>
-          <w:bottom w:val="single" w:sz="6" w:space="1" w:color="auto"/>
-        </w:pBdr>
-        <w:spacing w:line="240" w:lineRule="auto"/>
-        <w:jc w:val="center"/>
-        <w:rPr>
-          <w:rFonts w:ascii="Arial" w:hAnsi="Arial" w:cs="Arial"/>
-          <w:sz w:val="20"/>
-          <w:szCs w:val="20"/>
-        </w:rPr>
-      </w:pPr>
-      <w:r>
-        <w:rPr>
-          <w:rFonts w:ascii="Arial" w:hAnsi="Arial" w:cs="Arial"/>
-          <w:sz w:val="20"/>
-          <w:szCs w:val="20"/>
-        </w:rPr>
-        <w:t xml:space="preserve">Bt. 13, Jalan </w:t>
-      </w:r>
-      <w:proofErr w:type="spellStart"/>
-      <w:r>
-        <w:rPr>
-          <w:rFonts w:ascii="Arial" w:hAnsi="Arial" w:cs="Arial"/>
-          <w:sz w:val="20"/>
-          <w:szCs w:val="20"/>
-        </w:rPr>
-        <w:t>Cheras</w:t>
-      </w:r>
-      <w:proofErr w:type="spellEnd"/>
-      <w:r>
-        <w:rPr>
-          <w:rFonts w:ascii="Arial" w:hAnsi="Arial" w:cs="Arial"/>
-          <w:sz w:val="20"/>
-          <w:szCs w:val="20"/>
-        </w:rPr>
-        <w:t xml:space="preserve">, 43000, </w:t>
-      </w:r>
-      <w:proofErr w:type="spellStart"/>
-      <w:r>
-        <w:rPr>
-          <w:rFonts w:ascii="Arial" w:hAnsi="Arial" w:cs="Arial"/>
-          <w:sz w:val="20"/>
-          <w:szCs w:val="20"/>
-        </w:rPr>
-        <w:t>Kajang</w:t>
-      </w:r>
-      <w:proofErr w:type="spellEnd"/>
-      <w:r>
-        <w:rPr>
-          <w:rFonts w:ascii="Arial" w:hAnsi="Arial" w:cs="Arial"/>
-          <w:sz w:val="20"/>
-          <w:szCs w:val="20"/>
-        </w:rPr>
-        <w:t>, Selango</w:t>
-      </w:r>
-      <w:r>
-        <w:rPr>
-          <w:rFonts w:ascii="Arial" w:hAnsi="Arial" w:cs="Arial"/>
-          <w:sz w:val="20"/>
-          <w:szCs w:val="20"/>
-        </w:rPr>
-        <w:t>r</w:t>
-      </w:r>
-    </w:p>
-    <w:p>
-      <w:pPr>
-        <w:pBdr>
-          <w:bottom w:val="single" w:sz="6" w:space="1" w:color="auto"/>
-        </w:pBdr>
-        <w:spacing w:line="240" w:lineRule="auto"/>
-        <w:jc w:val="center"/>
-        <w:rPr>
-          <w:rFonts w:ascii="Arial" w:hAnsi="Arial" w:cs="Arial"/>
-          <w:sz w:val="20"/>
-          <w:szCs w:val="20"/>
-        </w:rPr>
-      </w:pPr>
-      <w:r>
-        <w:rPr>
-          <w:rFonts w:ascii="Arial" w:hAnsi="Arial" w:cs="Arial"/>
+      <w:r>
+        <w:rPr>
+          <w:rFonts w:cstheme="minorHAnsi"/>
           <w:noProof/>
-          <w:sz w:val="20"/>
-          <w:szCs w:val="20"/>
+          <w:sz w:val="24"/>
+          <w:szCs w:val="24"/>
         </w:rPr>
         <mc:AlternateContent>
           <mc:Choice Requires="wps">
             <w:drawing>
-              <wp:anchor distT="45720" distB="45720" distL="114300" distR="114300" simplePos="0" relativeHeight="251661312" behindDoc="1" locked="0" layoutInCell="1" allowOverlap="1" wp14:anchorId="37ED9D87" wp14:editId="0EF072D3">
+              <wp:anchor distT="45720" distB="45720" distL="114300" distR="114300" simplePos="0" relativeHeight="251661312" behindDoc="1" locked="0" layoutInCell="1" allowOverlap="1" wp14:anchorId="37ED9D87" wp14:editId="72DCF4A6">
                 <wp:simplePos x="0" y="0"/>
                 <wp:positionH relativeFrom="column">
                   <wp:posOffset>3637280</wp:posOffset>
                 </wp:positionH>
                 <wp:positionV relativeFrom="paragraph">
-                  <wp:posOffset>251460</wp:posOffset>
+                  <wp:posOffset>264795</wp:posOffset>
                 </wp:positionV>
                 <wp:extent cx="2360930" cy="1404620"/>
                 <wp:effectExtent l="0" t="0" r="0" b="0"/>
                 <wp:wrapTight wrapText="bothSides">
                   <wp:wrapPolygon edited="0">
                     <wp:start x="0" y="0"/>
-                    <wp:lineTo x="0" y="20250"/>
-                    <wp:lineTo x="21361" y="20250"/>
-                    <wp:lineTo x="21361" y="0"/>
+                    <wp:lineTo x="0" y="20076"/>
+                    <wp:lineTo x="21398" y="20076"/>
+                    <wp:lineTo x="21398" y="0"/>
                     <wp:lineTo x="0" y="0"/>
                   </wp:wrapPolygon>
                 </wp:wrapTight>
@@ -340,20 +454,26 @@
                             <w:pPr>
                               <w:jc w:val="center"/>
                               <w:rPr>
-                                <w:rFonts w:ascii="Arial" w:hAnsi="Arial" w:cs="Arial"/>
+                                <w:rFonts w:cstheme="minorHAnsi"/>
+                                <w:sz w:val="24"/>
+                                <w:szCs w:val="24"/>
                               </w:rPr>
                             </w:pPr>
                             <w:r>
                               <w:rPr>
-                                <w:rFonts w:ascii="Arial" w:hAnsi="Arial" w:cs="Arial"/>
+                                <w:rFonts w:cstheme="minorHAnsi"/>
                                 <w:b/>
                                 <w:bCs/>
+                                <w:sz w:val="24"/>
+                                <w:szCs w:val="24"/>
                               </w:rPr>
                               <w:t xml:space="preserve">TARIKH: </w:t>
                             </w:r>
                             <w:r>
                               <w:rPr>
-                                <w:rFonts w:ascii="Arial" w:hAnsi="Arial" w:cs="Arial"/>
+                                <w:rFonts w:cstheme="minorHAnsi"/>
+                                <w:sz w:val="24"/>
+                                <w:szCs w:val="24"/>
                               </w:rPr>
                               <w:t>&lt;PAYMENT_DATE&gt;</w:t>
                             </w:r>
@@ -377,27 +497,33 @@
           </mc:Choice>
           <mc:Fallback>
             <w:pict>
-              <v:shape w14:anchorId="37ED9D87" id="_x0000_s1027" type="#_x0000_t202" style="position:absolute;left:0;text-align:left;margin-left:286.4pt;margin-top:19.8pt;width:185.9pt;height:110.6pt;z-index:-251655168;visibility:visible;mso-wrap-style:square;mso-width-percent:400;mso-height-percent:200;mso-wrap-distance-left:9pt;mso-wrap-distance-top:3.6pt;mso-wrap-distance-right:9pt;mso-wrap-distance-bottom:3.6pt;mso-position-horizontal:absolute;mso-position-horizontal-relative:text;mso-position-vertical:absolute;mso-position-vertical-relative:text;mso-width-percent:400;mso-height-percent:200;mso-width-relative:margin;mso-height-relative:margin;v-text-anchor:top" o:gfxdata="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" stroked="f">
+              <v:shape w14:anchorId="37ED9D87" id="_x0000_s1027" type="#_x0000_t202" style="position:absolute;left:0;text-align:left;margin-left:286.4pt;margin-top:20.85pt;width:185.9pt;height:110.6pt;z-index:-251655168;visibility:visible;mso-wrap-style:square;mso-width-percent:400;mso-height-percent:200;mso-wrap-distance-left:9pt;mso-wrap-distance-top:3.6pt;mso-wrap-distance-right:9pt;mso-wrap-distance-bottom:3.6pt;mso-position-horizontal:absolute;mso-position-horizontal-relative:text;mso-position-vertical:absolute;mso-position-vertical-relative:text;mso-width-percent:400;mso-height-percent:200;mso-width-relative:margin;mso-height-relative:margin;v-text-anchor:top" o:gfxdata="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" stroked="f">
                 <v:textbox style="mso-fit-shape-to-text:t">
                   <w:txbxContent>
                     <w:p>
                       <w:pPr>
                         <w:jc w:val="center"/>
                         <w:rPr>
-                          <w:rFonts w:ascii="Arial" w:hAnsi="Arial" w:cs="Arial"/>
+                          <w:rFonts w:cstheme="minorHAnsi"/>
+                          <w:sz w:val="24"/>
+                          <w:szCs w:val="24"/>
                         </w:rPr>
                       </w:pPr>
                       <w:r>
                         <w:rPr>
-                          <w:rFonts w:ascii="Arial" w:hAnsi="Arial" w:cs="Arial"/>
+                          <w:rFonts w:cstheme="minorHAnsi"/>
                           <w:b/>
                           <w:bCs/>
+                          <w:sz w:val="24"/>
+                          <w:szCs w:val="24"/>
                         </w:rPr>
                         <w:t xml:space="preserve">TARIKH: </w:t>
                       </w:r>
                       <w:r>
                         <w:rPr>
-                          <w:rFonts w:ascii="Arial" w:hAnsi="Arial" w:cs="Arial"/>
+                          <w:rFonts w:cstheme="minorHAnsi"/>
+                          <w:sz w:val="24"/>
+                          <w:szCs w:val="24"/>
                         </w:rPr>
                         <w:t>&lt;PAYMENT_DATE&gt;</w:t>
                       </w:r>
@@ -415,90 +541,90 @@
       <w:pPr>
         <w:spacing w:line="240" w:lineRule="auto"/>
         <w:rPr>
-          <w:rFonts w:ascii="Arial" w:hAnsi="Arial" w:cs="Arial"/>
+          <w:rFonts w:cstheme="minorHAnsi"/>
           <w:b/>
           <w:bCs/>
-          <w:sz w:val="20"/>
-          <w:szCs w:val="20"/>
+          <w:sz w:val="24"/>
+          <w:szCs w:val="24"/>
         </w:rPr>
       </w:pPr>
       <w:r>
         <w:rPr>
-          <w:rFonts w:ascii="Arial" w:hAnsi="Arial" w:cs="Arial"/>
+          <w:rFonts w:cstheme="minorHAnsi"/>
           <w:b/>
           <w:bCs/>
-          <w:sz w:val="20"/>
-          <w:szCs w:val="20"/>
+          <w:sz w:val="24"/>
+          <w:szCs w:val="24"/>
         </w:rPr>
         <w:t>KEPADA</w:t>
       </w:r>
       <w:r>
         <w:rPr>
-          <w:rFonts w:ascii="Arial" w:hAnsi="Arial" w:cs="Arial"/>
+          <w:rFonts w:cstheme="minorHAnsi"/>
           <w:b/>
           <w:bCs/>
-          <w:sz w:val="20"/>
-          <w:szCs w:val="20"/>
+          <w:sz w:val="24"/>
+          <w:szCs w:val="24"/>
         </w:rPr>
         <w:t xml:space="preserve"> :</w:t>
       </w:r>
       <w:r>
         <w:rPr>
-          <w:rFonts w:ascii="Arial" w:hAnsi="Arial" w:cs="Arial"/>
+          <w:rFonts w:cstheme="minorHAnsi"/>
           <w:b/>
           <w:bCs/>
-          <w:sz w:val="20"/>
-          <w:szCs w:val="20"/>
+          <w:sz w:val="24"/>
+          <w:szCs w:val="24"/>
         </w:rPr>
         <w:tab/>
       </w:r>
       <w:r>
         <w:rPr>
-          <w:rFonts w:ascii="Arial" w:hAnsi="Arial" w:cs="Arial"/>
+          <w:rFonts w:cstheme="minorHAnsi"/>
           <w:b/>
           <w:bCs/>
-          <w:sz w:val="20"/>
-          <w:szCs w:val="20"/>
+          <w:sz w:val="24"/>
+          <w:szCs w:val="24"/>
         </w:rPr>
         <w:tab/>
       </w:r>
       <w:r>
         <w:rPr>
-          <w:rFonts w:ascii="Arial" w:hAnsi="Arial" w:cs="Arial"/>
+          <w:rFonts w:cstheme="minorHAnsi"/>
           <w:b/>
           <w:bCs/>
-          <w:sz w:val="20"/>
-          <w:szCs w:val="20"/>
+          <w:sz w:val="24"/>
+          <w:szCs w:val="24"/>
         </w:rPr>
         <w:tab/>
       </w:r>
       <w:r>
         <w:rPr>
-          <w:rFonts w:ascii="Arial" w:hAnsi="Arial" w:cs="Arial"/>
+          <w:rFonts w:cstheme="minorHAnsi"/>
           <w:b/>
           <w:bCs/>
-          <w:sz w:val="20"/>
-          <w:szCs w:val="20"/>
+          <w:sz w:val="24"/>
+          <w:szCs w:val="24"/>
         </w:rPr>
         <w:tab/>
       </w:r>
       <w:r>
         <w:rPr>
-          <w:rFonts w:ascii="Arial" w:hAnsi="Arial" w:cs="Arial"/>
+          <w:rFonts w:cstheme="minorHAnsi"/>
           <w:b/>
           <w:bCs/>
-          <w:sz w:val="20"/>
-          <w:szCs w:val="20"/>
+          <w:sz w:val="24"/>
+          <w:szCs w:val="24"/>
         </w:rPr>
         <w:tab/>
       </w:r>
       <w:r>
         <w:rPr>
-          <w:rFonts w:ascii="Arial" w:hAnsi="Arial" w:cs="Arial"/>
+          <w:rFonts w:cstheme="minorHAnsi"/>
           <w:b/>
           <w:bCs/>
-          <w:sz w:val="20"/>
-          <w:szCs w:val="20"/>
+          <w:sz w:val="24"/>
+          <w:szCs w:val="24"/>
         </w:rPr>
         <w:tab/>
       </w:r>
@@ -507,16 +633,16 @@
       <w:pPr>
         <w:spacing w:line="240" w:lineRule="auto"/>
         <w:rPr>
-          <w:rFonts w:ascii="Arial" w:hAnsi="Arial" w:cs="Arial"/>
-          <w:sz w:val="20"/>
-          <w:szCs w:val="20"/>
+          <w:rFonts w:cstheme="minorHAnsi"/>
+          <w:sz w:val="24"/>
+          <w:szCs w:val="24"/>
         </w:rPr>
       </w:pPr>
       <w:r>
         <w:rPr>
-          <w:rFonts w:ascii="Arial" w:hAnsi="Arial" w:cs="Arial"/>
-          <w:sz w:val="20"/>
-          <w:szCs w:val="20"/>
+          <w:rFonts w:cstheme="minorHAnsi"/>
+          <w:sz w:val="24"/>
+          <w:szCs w:val="24"/>
         </w:rPr>
         <w:t>&lt;RECIPIENT_NAME&gt;</w:t>
       </w:r>
@@ -526,9 +652,9 @@
         <w:spacing w:line="240" w:lineRule="auto"/>
         <w:jc w:val="center"/>
         <w:rPr>
-          <w:rFonts w:ascii="Arial" w:hAnsi="Arial" w:cs="Arial"/>
-          <w:sz w:val="20"/>
-          <w:szCs w:val="20"/>
+          <w:rFonts w:cstheme="minorHAnsi"/>
+          <w:sz w:val="24"/>
+          <w:szCs w:val="24"/>
         </w:rPr>
       </w:pPr>
     </w:p>
@@ -544,35 +670,31 @@
         <w:tblCaption w:val="PAYMENT_LIST"/>
       </w:tblPr>
       <w:tblGrid>
-        <w:gridCol w:w="1458"/>
-        <w:gridCol w:w="2176"/>
-        <w:gridCol w:w="2180"/>
-        <w:gridCol w:w="2085"/>
-        <w:gridCol w:w="1117"/>
+        <w:gridCol w:w="1389"/>
+        <w:gridCol w:w="2467"/>
+        <w:gridCol w:w="2065"/>
+        <w:gridCol w:w="2293"/>
+        <w:gridCol w:w="1391"/>
       </w:tblGrid>
       <w:tr>
         <w:tc>
           <w:tcPr>
-            <w:tcW w:w="1472" w:type="dxa"/>
+            <w:tcW w:w="1176" w:type="dxa"/>
           </w:tcPr>
           <w:p>
             <w:pPr>
               <w:jc w:val="center"/>
               <w:rPr>
-                <w:rFonts w:ascii="Arial" w:hAnsi="Arial" w:cs="Arial"/>
+                <w:rFonts w:cstheme="minorHAnsi"/>
                 <w:b/>
                 <w:bCs/>
-                <w:sz w:val="18"/>
-                <w:szCs w:val="18"/>
-              </w:rPr>
-            </w:pPr>
-            <w:r>
-              <w:rPr>
-                <w:rFonts w:ascii="Arial" w:hAnsi="Arial" w:cs="Arial"/>
+              </w:rPr>
+            </w:pPr>
+            <w:r>
+              <w:rPr>
+                <w:rFonts w:cstheme="minorHAnsi"/>
                 <w:b/>
                 <w:bCs/>
-                <w:sz w:val="18"/>
-                <w:szCs w:val="18"/>
               </w:rPr>
               <w:t>BIL</w:t>
             </w:r>
@@ -580,26 +702,22 @@
         </w:tc>
         <w:tc>
           <w:tcPr>
-            <w:tcW w:w="2199" w:type="dxa"/>
+            <w:tcW w:w="2591" w:type="dxa"/>
           </w:tcPr>
           <w:p>
             <w:pPr>
               <w:jc w:val="center"/>
               <w:rPr>
-                <w:rFonts w:ascii="Arial" w:hAnsi="Arial" w:cs="Arial"/>
+                <w:rFonts w:cstheme="minorHAnsi"/>
                 <w:b/>
                 <w:bCs/>
-                <w:sz w:val="18"/>
-                <w:szCs w:val="18"/>
-              </w:rPr>
-            </w:pPr>
-            <w:r>
-              <w:rPr>
-                <w:rFonts w:ascii="Arial" w:hAnsi="Arial" w:cs="Arial"/>
+              </w:rPr>
+            </w:pPr>
+            <w:r>
+              <w:rPr>
+                <w:rFonts w:cstheme="minorHAnsi"/>
                 <w:b/>
                 <w:bCs/>
-                <w:sz w:val="18"/>
-                <w:szCs w:val="18"/>
               </w:rPr>
               <w:t>BUTIRAN</w:t>
             </w:r>
@@ -607,26 +725,22 @@
         </w:tc>
         <w:tc>
           <w:tcPr>
-            <w:tcW w:w="2247" w:type="dxa"/>
+            <w:tcW w:w="2168" w:type="dxa"/>
           </w:tcPr>
           <w:p>
             <w:pPr>
               <w:jc w:val="center"/>
               <w:rPr>
-                <w:rFonts w:ascii="Arial" w:hAnsi="Arial" w:cs="Arial"/>
+                <w:rFonts w:cstheme="minorHAnsi"/>
                 <w:b/>
                 <w:bCs/>
-                <w:sz w:val="18"/>
-                <w:szCs w:val="18"/>
-              </w:rPr>
-            </w:pPr>
-            <w:r>
-              <w:rPr>
-                <w:rFonts w:ascii="Arial" w:hAnsi="Arial" w:cs="Arial"/>
+              </w:rPr>
+            </w:pPr>
+            <w:r>
+              <w:rPr>
+                <w:rFonts w:cstheme="minorHAnsi"/>
                 <w:b/>
                 <w:bCs/>
-                <w:sz w:val="18"/>
-                <w:szCs w:val="18"/>
               </w:rPr>
               <w:t>NO INVOIS</w:t>
             </w:r>
@@ -634,37 +748,31 @@
         </w:tc>
         <w:tc>
           <w:tcPr>
-            <w:tcW w:w="3098" w:type="dxa"/>
+            <w:tcW w:w="3081" w:type="dxa"/>
             <w:gridSpan w:val="2"/>
           </w:tcPr>
           <w:p>
             <w:pPr>
               <w:jc w:val="center"/>
               <w:rPr>
-                <w:rFonts w:ascii="Arial" w:hAnsi="Arial" w:cs="Arial"/>
+                <w:rFonts w:cstheme="minorHAnsi"/>
                 <w:b/>
                 <w:bCs/>
-                <w:sz w:val="18"/>
-                <w:szCs w:val="18"/>
-              </w:rPr>
-            </w:pPr>
-            <w:r>
-              <w:rPr>
-                <w:rFonts w:ascii="Arial" w:hAnsi="Arial" w:cs="Arial"/>
+              </w:rPr>
+            </w:pPr>
+            <w:r>
+              <w:rPr>
+                <w:rFonts w:cstheme="minorHAnsi"/>
                 <w:b/>
                 <w:bCs/>
-                <w:sz w:val="18"/>
-                <w:szCs w:val="18"/>
               </w:rPr>
               <w:t>JUMLAH</w:t>
             </w:r>
             <w:r>
               <w:rPr>
-                <w:rFonts w:ascii="Arial" w:hAnsi="Arial" w:cs="Arial"/>
+                <w:rFonts w:cstheme="minorHAnsi"/>
                 <w:b/>
                 <w:bCs/>
-                <w:sz w:val="18"/>
-                <w:szCs w:val="18"/>
               </w:rPr>
               <w:t xml:space="preserve"> (RM)</w:t>
             </w:r>
@@ -674,23 +782,19 @@
       <w:tr>
         <w:tc>
           <w:tcPr>
-            <w:tcW w:w="1472" w:type="dxa"/>
+            <w:tcW w:w="1176" w:type="dxa"/>
           </w:tcPr>
           <w:p>
             <w:pPr>
               <w:jc w:val="center"/>
               <w:rPr>
-                <w:rFonts w:ascii="Arial" w:hAnsi="Arial" w:cs="Arial"/>
-                <w:sz w:val="18"/>
-                <w:szCs w:val="18"/>
+                <w:rFonts w:cstheme="minorHAnsi"/>
               </w:rPr>
             </w:pPr>
             <w:bookmarkStart w:id="0" w:name="OLE_LINK1"/>
             <w:r>
               <w:rPr>
-                <w:rFonts w:ascii="Arial" w:hAnsi="Arial" w:cs="Arial"/>
-                <w:sz w:val="18"/>
-                <w:szCs w:val="18"/>
+                <w:rFonts w:cstheme="minorHAnsi"/>
               </w:rPr>
               <w:t>%ROW_NO%</w:t>
             </w:r>
@@ -699,23 +803,19 @@
         </w:tc>
         <w:tc>
           <w:tcPr>
-            <w:tcW w:w="2199" w:type="dxa"/>
+            <w:tcW w:w="2591" w:type="dxa"/>
           </w:tcPr>
           <w:p>
             <w:pPr>
               <w:jc w:val="center"/>
               <w:rPr>
-                <w:rFonts w:ascii="Arial" w:hAnsi="Arial" w:cs="Arial"/>
-                <w:sz w:val="18"/>
-                <w:szCs w:val="18"/>
+                <w:rFonts w:cstheme="minorHAnsi"/>
               </w:rPr>
             </w:pPr>
             <w:bookmarkStart w:id="1" w:name="OLE_LINK2"/>
             <w:r>
               <w:rPr>
-                <w:rFonts w:ascii="Arial" w:hAnsi="Arial" w:cs="Arial"/>
-                <w:sz w:val="18"/>
-                <w:szCs w:val="18"/>
+                <w:rFonts w:cstheme="minorHAnsi"/>
               </w:rPr>
               <w:t>%PAYMENT_TITLE%</w:t>
             </w:r>
@@ -724,23 +824,19 @@
         </w:tc>
         <w:tc>
           <w:tcPr>
-            <w:tcW w:w="2247" w:type="dxa"/>
+            <w:tcW w:w="2168" w:type="dxa"/>
           </w:tcPr>
           <w:p>
             <w:pPr>
               <w:jc w:val="center"/>
               <w:rPr>
-                <w:rFonts w:ascii="Arial" w:hAnsi="Arial" w:cs="Arial"/>
-                <w:sz w:val="18"/>
-                <w:szCs w:val="18"/>
+                <w:rFonts w:cstheme="minorHAnsi"/>
               </w:rPr>
             </w:pPr>
             <w:bookmarkStart w:id="2" w:name="OLE_LINK3"/>
             <w:r>
               <w:rPr>
-                <w:rFonts w:ascii="Arial" w:hAnsi="Arial" w:cs="Arial"/>
-                <w:sz w:val="18"/>
-                <w:szCs w:val="18"/>
+                <w:rFonts w:cstheme="minorHAnsi"/>
               </w:rPr>
               <w:t>%INVOICE_NO%</w:t>
             </w:r>
@@ -749,22 +845,18 @@
         </w:tc>
         <w:tc>
           <w:tcPr>
-            <w:tcW w:w="2157" w:type="dxa"/>
+            <w:tcW w:w="2081" w:type="dxa"/>
           </w:tcPr>
           <w:p>
             <w:pPr>
               <w:jc w:val="center"/>
               <w:rPr>
-                <w:rFonts w:ascii="Arial" w:hAnsi="Arial" w:cs="Arial"/>
-                <w:sz w:val="18"/>
-                <w:szCs w:val="18"/>
-              </w:rPr>
-            </w:pPr>
-            <w:r>
-              <w:rPr>
-                <w:rFonts w:ascii="Arial" w:hAnsi="Arial" w:cs="Arial"/>
-                <w:sz w:val="18"/>
-                <w:szCs w:val="18"/>
+                <w:rFonts w:cstheme="minorHAnsi"/>
+              </w:rPr>
+            </w:pPr>
+            <w:r>
+              <w:rPr>
+                <w:rFonts w:cstheme="minorHAnsi"/>
               </w:rPr>
               <w:t>%AMOUNT_1%</w:t>
             </w:r>
@@ -772,24 +864,97 @@
         </w:tc>
         <w:tc>
           <w:tcPr>
-            <w:tcW w:w="941" w:type="dxa"/>
+            <w:tcW w:w="1000" w:type="dxa"/>
           </w:tcPr>
           <w:p>
             <w:pPr>
               <w:jc w:val="center"/>
               <w:rPr>
-                <w:rFonts w:ascii="Arial" w:hAnsi="Arial" w:cs="Arial"/>
-                <w:sz w:val="18"/>
-                <w:szCs w:val="18"/>
-              </w:rPr>
-            </w:pPr>
-            <w:r>
-              <w:rPr>
-                <w:rFonts w:ascii="Arial" w:hAnsi="Arial" w:cs="Arial"/>
-                <w:sz w:val="18"/>
-                <w:szCs w:val="18"/>
+                <w:rFonts w:cstheme="minorHAnsi"/>
+              </w:rPr>
+            </w:pPr>
+            <w:r>
+              <w:rPr>
+                <w:rFonts w:cstheme="minorHAnsi"/>
               </w:rPr>
               <w:t>%AMT_2%</w:t>
+            </w:r>
+          </w:p>
+        </w:tc>
+      </w:tr>
+      <w:tr>
+        <w:tc>
+          <w:tcPr>
+            <w:tcW w:w="1176" w:type="dxa"/>
+          </w:tcPr>
+          <w:p>
+            <w:pPr>
+              <w:jc w:val="center"/>
+              <w:rPr>
+                <w:rFonts w:cstheme="minorHAnsi"/>
+              </w:rPr>
+            </w:pPr>
+          </w:p>
+        </w:tc>
+        <w:tc>
+          <w:tcPr>
+            <w:tcW w:w="4759" w:type="dxa"/>
+            <w:gridSpan w:val="2"/>
+          </w:tcPr>
+          <w:p>
+            <w:pPr>
+              <w:jc w:val="right"/>
+              <w:rPr>
+                <w:rFonts w:cstheme="minorHAnsi"/>
+                <w:b/>
+                <w:bCs/>
+              </w:rPr>
+            </w:pPr>
+            <w:r>
+              <w:rPr>
+                <w:rFonts w:cstheme="minorHAnsi"/>
+                <w:b/>
+                <w:bCs/>
+              </w:rPr>
+              <w:t>JUMLAH</w:t>
+            </w:r>
+          </w:p>
+        </w:tc>
+        <w:tc>
+          <w:tcPr>
+            <w:tcW w:w="2081" w:type="dxa"/>
+          </w:tcPr>
+          <w:p>
+            <w:pPr>
+              <w:jc w:val="center"/>
+              <w:rPr>
+                <w:rFonts w:cstheme="minorHAnsi"/>
+              </w:rPr>
+            </w:pPr>
+            <w:r>
+              <w:rPr>
+                <w:rFonts w:cstheme="minorHAnsi"/>
+              </w:rPr>
+              <w:t>%TOTAL_AMOUNT_1%</w:t>
+            </w:r>
+          </w:p>
+        </w:tc>
+        <w:tc>
+          <w:tcPr>
+            <w:tcW w:w="1000" w:type="dxa"/>
+          </w:tcPr>
+          <w:p>
+            <w:pPr>
+              <w:jc w:val="center"/>
+              <w:rPr>
+                <w:rFonts w:cstheme="minorHAnsi"/>
+              </w:rPr>
+            </w:pPr>
+            <w:r>
+              <w:rPr>
+                <w:rFonts w:cstheme="minorHAnsi"/>
+              </w:rPr>
+              <w:t>%T_AMT_2%</w:t>
             </w:r>
           </w:p>
         </w:tc>
@@ -800,9 +965,9 @@
         <w:spacing w:line="240" w:lineRule="auto"/>
         <w:jc w:val="center"/>
         <w:rPr>
-          <w:rFonts w:ascii="Arial" w:hAnsi="Arial" w:cs="Arial"/>
-          <w:sz w:val="20"/>
-          <w:szCs w:val="20"/>
+          <w:rFonts w:cstheme="minorHAnsi"/>
+          <w:sz w:val="24"/>
+          <w:szCs w:val="24"/>
         </w:rPr>
       </w:pPr>
     </w:p>
@@ -810,70 +975,70 @@
       <w:pPr>
         <w:spacing w:line="240" w:lineRule="auto"/>
         <w:rPr>
-          <w:rFonts w:ascii="Arial" w:hAnsi="Arial" w:cs="Arial"/>
-          <w:sz w:val="20"/>
-          <w:szCs w:val="20"/>
+          <w:rFonts w:cstheme="minorHAnsi"/>
+          <w:sz w:val="24"/>
+          <w:szCs w:val="24"/>
         </w:rPr>
       </w:pPr>
       <w:r>
         <w:rPr>
-          <w:rFonts w:ascii="Arial" w:hAnsi="Arial" w:cs="Arial"/>
-          <w:sz w:val="20"/>
-          <w:szCs w:val="20"/>
+          <w:rFonts w:cstheme="minorHAnsi"/>
+          <w:sz w:val="24"/>
+          <w:szCs w:val="24"/>
         </w:rPr>
         <w:t>Bersama-</w:t>
       </w:r>
       <w:proofErr w:type="spellStart"/>
       <w:r>
         <w:rPr>
-          <w:rFonts w:ascii="Arial" w:hAnsi="Arial" w:cs="Arial"/>
-          <w:sz w:val="20"/>
-          <w:szCs w:val="20"/>
+          <w:rFonts w:cstheme="minorHAnsi"/>
+          <w:sz w:val="24"/>
+          <w:szCs w:val="24"/>
         </w:rPr>
         <w:t>sama</w:t>
       </w:r>
       <w:proofErr w:type="spellEnd"/>
       <w:r>
         <w:rPr>
-          <w:rFonts w:ascii="Arial" w:hAnsi="Arial" w:cs="Arial"/>
-          <w:sz w:val="20"/>
-          <w:szCs w:val="20"/>
+          <w:rFonts w:cstheme="minorHAnsi"/>
+          <w:sz w:val="24"/>
+          <w:szCs w:val="24"/>
         </w:rPr>
         <w:t xml:space="preserve"> </w:t>
       </w:r>
       <w:proofErr w:type="spellStart"/>
       <w:r>
         <w:rPr>
-          <w:rFonts w:ascii="Arial" w:hAnsi="Arial" w:cs="Arial"/>
-          <w:sz w:val="20"/>
-          <w:szCs w:val="20"/>
+          <w:rFonts w:cstheme="minorHAnsi"/>
+          <w:sz w:val="24"/>
+          <w:szCs w:val="24"/>
         </w:rPr>
         <w:t>ini</w:t>
       </w:r>
       <w:proofErr w:type="spellEnd"/>
       <w:r>
         <w:rPr>
-          <w:rFonts w:ascii="Arial" w:hAnsi="Arial" w:cs="Arial"/>
-          <w:sz w:val="20"/>
-          <w:szCs w:val="20"/>
+          <w:rFonts w:cstheme="minorHAnsi"/>
+          <w:sz w:val="24"/>
+          <w:szCs w:val="24"/>
         </w:rPr>
         <w:t xml:space="preserve"> </w:t>
       </w:r>
       <w:proofErr w:type="spellStart"/>
       <w:r>
         <w:rPr>
-          <w:rFonts w:ascii="Arial" w:hAnsi="Arial" w:cs="Arial"/>
-          <w:sz w:val="20"/>
-          <w:szCs w:val="20"/>
+          <w:rFonts w:cstheme="minorHAnsi"/>
+          <w:sz w:val="24"/>
+          <w:szCs w:val="24"/>
         </w:rPr>
         <w:t>disertakan</w:t>
       </w:r>
       <w:proofErr w:type="spellEnd"/>
       <w:r>
         <w:rPr>
-          <w:rFonts w:ascii="Arial" w:hAnsi="Arial" w:cs="Arial"/>
-          <w:sz w:val="20"/>
-          <w:szCs w:val="20"/>
+          <w:rFonts w:cstheme="minorHAnsi"/>
+          <w:sz w:val="24"/>
+          <w:szCs w:val="24"/>
         </w:rPr>
         <w:t xml:space="preserve"> &lt;PAYMENT_TYPE&gt;</w:t>
       </w:r>
@@ -882,26 +1047,26 @@
       <w:pPr>
         <w:spacing w:line="240" w:lineRule="auto"/>
         <w:rPr>
-          <w:rFonts w:ascii="Arial" w:hAnsi="Arial" w:cs="Arial"/>
-          <w:sz w:val="20"/>
-          <w:szCs w:val="20"/>
+          <w:rFonts w:cstheme="minorHAnsi"/>
+          <w:sz w:val="24"/>
+          <w:szCs w:val="24"/>
         </w:rPr>
       </w:pPr>
       <w:proofErr w:type="spellStart"/>
       <w:r>
         <w:rPr>
-          <w:rFonts w:ascii="Arial" w:hAnsi="Arial" w:cs="Arial"/>
-          <w:sz w:val="20"/>
-          <w:szCs w:val="20"/>
+          <w:rFonts w:cstheme="minorHAnsi"/>
+          <w:sz w:val="24"/>
+          <w:szCs w:val="24"/>
         </w:rPr>
         <w:t>Berjumlah</w:t>
       </w:r>
       <w:proofErr w:type="spellEnd"/>
       <w:r>
         <w:rPr>
-          <w:rFonts w:ascii="Arial" w:hAnsi="Arial" w:cs="Arial"/>
-          <w:sz w:val="20"/>
-          <w:szCs w:val="20"/>
+          <w:rFonts w:cstheme="minorHAnsi"/>
+          <w:sz w:val="24"/>
+          <w:szCs w:val="24"/>
         </w:rPr>
         <w:t xml:space="preserve"> &lt;TOTAL_AMOUNT&gt;</w:t>
       </w:r>
@@ -910,85 +1075,43 @@
       <w:pPr>
         <w:spacing w:line="240" w:lineRule="auto"/>
         <w:rPr>
-          <w:rFonts w:ascii="Arial" w:hAnsi="Arial" w:cs="Arial"/>
-          <w:sz w:val="20"/>
-          <w:szCs w:val="20"/>
+          <w:rFonts w:cstheme="minorHAnsi"/>
+          <w:sz w:val="24"/>
+          <w:szCs w:val="24"/>
         </w:rPr>
       </w:pPr>
       <w:r>
         <w:rPr>
-          <w:rFonts w:ascii="Arial" w:hAnsi="Arial" w:cs="Arial"/>
-          <w:sz w:val="20"/>
-          <w:szCs w:val="20"/>
+          <w:rFonts w:cstheme="minorHAnsi"/>
+          <w:sz w:val="24"/>
+          <w:szCs w:val="24"/>
         </w:rPr>
         <w:t>(Ringgit Malaysia</w:t>
       </w:r>
       <w:r>
         <w:rPr>
-          <w:rFonts w:ascii="Arial" w:hAnsi="Arial" w:cs="Arial"/>
-          <w:sz w:val="20"/>
-          <w:szCs w:val="20"/>
+          <w:rFonts w:cstheme="minorHAnsi"/>
+          <w:sz w:val="24"/>
+          <w:szCs w:val="24"/>
         </w:rPr>
         <w:t xml:space="preserve"> </w:t>
       </w:r>
       <w:r>
         <w:rPr>
-          <w:rFonts w:ascii="Arial" w:hAnsi="Arial" w:cs="Arial"/>
-          <w:sz w:val="20"/>
-          <w:szCs w:val="20"/>
-        </w:rPr>
-        <w:t>:…………………………………………………………………………</w:t>
-      </w:r>
-      <w:r>
-        <w:rPr>
-          <w:rFonts w:ascii="Arial" w:hAnsi="Arial" w:cs="Arial"/>
-          <w:sz w:val="20"/>
-          <w:szCs w:val="20"/>
-        </w:rPr>
-        <w:t>…………</w:t>
-      </w:r>
-      <w:r>
-        <w:rPr>
-          <w:rFonts w:ascii="Arial" w:hAnsi="Arial" w:cs="Arial"/>
-          <w:sz w:val="20"/>
-          <w:szCs w:val="20"/>
-        </w:rPr>
-        <w:t>………….</w:t>
+          <w:rFonts w:cstheme="minorHAnsi"/>
+          <w:sz w:val="24"/>
+          <w:szCs w:val="24"/>
+        </w:rPr>
+        <w:t>: &lt;TOTAL_AMOUNT_IN_TEXT&gt; SAHAJA)</w:t>
       </w:r>
     </w:p>
     <w:p>
       <w:pPr>
         <w:spacing w:line="240" w:lineRule="auto"/>
         <w:rPr>
-          <w:rFonts w:ascii="Arial" w:hAnsi="Arial" w:cs="Arial"/>
-          <w:sz w:val="20"/>
-          <w:szCs w:val="20"/>
-        </w:rPr>
-      </w:pPr>
-      <w:r>
-        <w:rPr>
-          <w:rFonts w:ascii="Arial" w:hAnsi="Arial" w:cs="Arial"/>
-          <w:sz w:val="20"/>
-          <w:szCs w:val="20"/>
-        </w:rPr>
-        <w:t>……………………………………………………………………………………………………………</w:t>
-      </w:r>
-      <w:r>
-        <w:rPr>
-          <w:rFonts w:ascii="Arial" w:hAnsi="Arial" w:cs="Arial"/>
-          <w:sz w:val="20"/>
-          <w:szCs w:val="20"/>
-        </w:rPr>
-        <w:t>………..</w:t>
-      </w:r>
-    </w:p>
-    <w:p>
-      <w:pPr>
-        <w:spacing w:line="240" w:lineRule="auto"/>
-        <w:rPr>
-          <w:rFonts w:ascii="Arial" w:hAnsi="Arial" w:cs="Arial"/>
-          <w:sz w:val="20"/>
-          <w:szCs w:val="20"/>
+          <w:rFonts w:cstheme="minorHAnsi"/>
+          <w:sz w:val="24"/>
+          <w:szCs w:val="24"/>
         </w:rPr>
       </w:pPr>
     </w:p>
@@ -1007,9 +1130,9 @@
         <w:tblLook w:val="04A0" w:firstRow="1" w:lastRow="0" w:firstColumn="1" w:lastColumn="0" w:noHBand="0" w:noVBand="1"/>
       </w:tblPr>
       <w:tblGrid>
-        <w:gridCol w:w="3008"/>
-        <w:gridCol w:w="3009"/>
-        <w:gridCol w:w="3009"/>
+        <w:gridCol w:w="3212"/>
+        <w:gridCol w:w="3211"/>
+        <w:gridCol w:w="3192"/>
       </w:tblGrid>
       <w:tr>
         <w:tc>
@@ -1020,26 +1143,26 @@
             <w:pPr>
               <w:spacing w:line="276" w:lineRule="auto"/>
               <w:rPr>
-                <w:rFonts w:ascii="Arial" w:hAnsi="Arial" w:cs="Arial"/>
-                <w:sz w:val="20"/>
-                <w:szCs w:val="20"/>
+                <w:rFonts w:cstheme="minorHAnsi"/>
+                <w:sz w:val="24"/>
+                <w:szCs w:val="24"/>
               </w:rPr>
             </w:pPr>
             <w:proofErr w:type="spellStart"/>
             <w:r>
               <w:rPr>
-                <w:rFonts w:ascii="Arial" w:hAnsi="Arial" w:cs="Arial"/>
-                <w:sz w:val="20"/>
-                <w:szCs w:val="20"/>
+                <w:rFonts w:cstheme="minorHAnsi"/>
+                <w:sz w:val="24"/>
+                <w:szCs w:val="24"/>
               </w:rPr>
               <w:t>Dikeluarkan</w:t>
             </w:r>
             <w:proofErr w:type="spellEnd"/>
             <w:r>
               <w:rPr>
-                <w:rFonts w:ascii="Arial" w:hAnsi="Arial" w:cs="Arial"/>
-                <w:sz w:val="20"/>
-                <w:szCs w:val="20"/>
+                <w:rFonts w:cstheme="minorHAnsi"/>
+                <w:sz w:val="24"/>
+                <w:szCs w:val="24"/>
               </w:rPr>
               <w:t xml:space="preserve"> oleh :</w:t>
             </w:r>
@@ -1053,26 +1176,26 @@
             <w:pPr>
               <w:spacing w:line="276" w:lineRule="auto"/>
               <w:rPr>
-                <w:rFonts w:ascii="Arial" w:hAnsi="Arial" w:cs="Arial"/>
-                <w:sz w:val="20"/>
-                <w:szCs w:val="20"/>
+                <w:rFonts w:cstheme="minorHAnsi"/>
+                <w:sz w:val="24"/>
+                <w:szCs w:val="24"/>
               </w:rPr>
             </w:pPr>
             <w:proofErr w:type="spellStart"/>
             <w:r>
               <w:rPr>
-                <w:rFonts w:ascii="Arial" w:hAnsi="Arial" w:cs="Arial"/>
-                <w:sz w:val="20"/>
-                <w:szCs w:val="20"/>
+                <w:rFonts w:cstheme="minorHAnsi"/>
+                <w:sz w:val="24"/>
+                <w:szCs w:val="24"/>
               </w:rPr>
               <w:t>Disemak</w:t>
             </w:r>
             <w:proofErr w:type="spellEnd"/>
             <w:r>
               <w:rPr>
-                <w:rFonts w:ascii="Arial" w:hAnsi="Arial" w:cs="Arial"/>
-                <w:sz w:val="20"/>
-                <w:szCs w:val="20"/>
+                <w:rFonts w:cstheme="minorHAnsi"/>
+                <w:sz w:val="24"/>
+                <w:szCs w:val="24"/>
               </w:rPr>
               <w:t xml:space="preserve"> oleh :</w:t>
             </w:r>
@@ -1086,26 +1209,26 @@
             <w:pPr>
               <w:spacing w:line="276" w:lineRule="auto"/>
               <w:rPr>
-                <w:rFonts w:ascii="Arial" w:hAnsi="Arial" w:cs="Arial"/>
-                <w:sz w:val="20"/>
-                <w:szCs w:val="20"/>
+                <w:rFonts w:cstheme="minorHAnsi"/>
+                <w:sz w:val="24"/>
+                <w:szCs w:val="24"/>
               </w:rPr>
             </w:pPr>
             <w:proofErr w:type="spellStart"/>
             <w:r>
               <w:rPr>
-                <w:rFonts w:ascii="Arial" w:hAnsi="Arial" w:cs="Arial"/>
-                <w:sz w:val="20"/>
-                <w:szCs w:val="20"/>
+                <w:rFonts w:cstheme="minorHAnsi"/>
+                <w:sz w:val="24"/>
+                <w:szCs w:val="24"/>
               </w:rPr>
               <w:t>Disahkan</w:t>
             </w:r>
             <w:proofErr w:type="spellEnd"/>
             <w:r>
               <w:rPr>
-                <w:rFonts w:ascii="Arial" w:hAnsi="Arial" w:cs="Arial"/>
-                <w:sz w:val="20"/>
-                <w:szCs w:val="20"/>
+                <w:rFonts w:cstheme="minorHAnsi"/>
+                <w:sz w:val="24"/>
+                <w:szCs w:val="24"/>
               </w:rPr>
               <w:t xml:space="preserve"> oleh :</w:t>
             </w:r>
@@ -1121,9 +1244,9 @@
             <w:pPr>
               <w:spacing w:line="276" w:lineRule="auto"/>
               <w:rPr>
-                <w:rFonts w:ascii="Arial" w:hAnsi="Arial" w:cs="Arial"/>
-                <w:sz w:val="20"/>
-                <w:szCs w:val="20"/>
+                <w:rFonts w:cstheme="minorHAnsi"/>
+                <w:sz w:val="24"/>
+                <w:szCs w:val="24"/>
               </w:rPr>
             </w:pPr>
           </w:p>
@@ -1131,9 +1254,9 @@
             <w:pPr>
               <w:spacing w:line="276" w:lineRule="auto"/>
               <w:rPr>
-                <w:rFonts w:ascii="Arial" w:hAnsi="Arial" w:cs="Arial"/>
-                <w:sz w:val="20"/>
-                <w:szCs w:val="20"/>
+                <w:rFonts w:cstheme="minorHAnsi"/>
+                <w:sz w:val="24"/>
+                <w:szCs w:val="24"/>
               </w:rPr>
             </w:pPr>
           </w:p>
@@ -1141,9 +1264,9 @@
             <w:pPr>
               <w:spacing w:line="276" w:lineRule="auto"/>
               <w:rPr>
-                <w:rFonts w:ascii="Arial" w:hAnsi="Arial" w:cs="Arial"/>
-                <w:sz w:val="20"/>
-                <w:szCs w:val="20"/>
+                <w:rFonts w:cstheme="minorHAnsi"/>
+                <w:sz w:val="24"/>
+                <w:szCs w:val="24"/>
               </w:rPr>
             </w:pPr>
           </w:p>
@@ -1151,18 +1274,26 @@
             <w:pPr>
               <w:spacing w:line="276" w:lineRule="auto"/>
               <w:rPr>
-                <w:rFonts w:ascii="Arial" w:hAnsi="Arial" w:cs="Arial"/>
-                <w:sz w:val="20"/>
-                <w:szCs w:val="20"/>
-              </w:rPr>
-            </w:pPr>
-            <w:r>
-              <w:rPr>
-                <w:rFonts w:ascii="Arial" w:hAnsi="Arial" w:cs="Arial"/>
-                <w:sz w:val="20"/>
-                <w:szCs w:val="20"/>
-              </w:rPr>
-              <w:t>………………………………..</w:t>
+                <w:rFonts w:cstheme="minorHAnsi"/>
+                <w:sz w:val="24"/>
+                <w:szCs w:val="24"/>
+              </w:rPr>
+            </w:pPr>
+            <w:r>
+              <w:rPr>
+                <w:rFonts w:cstheme="minorHAnsi"/>
+                <w:sz w:val="24"/>
+                <w:szCs w:val="24"/>
+              </w:rPr>
+              <w:t>………………………………</w:t>
+            </w:r>
+            <w:r>
+              <w:rPr>
+                <w:rFonts w:cstheme="minorHAnsi"/>
+                <w:sz w:val="24"/>
+                <w:szCs w:val="24"/>
+              </w:rPr>
+              <w:t>…………</w:t>
             </w:r>
           </w:p>
         </w:tc>
@@ -1174,9 +1305,9 @@
             <w:pPr>
               <w:spacing w:line="276" w:lineRule="auto"/>
               <w:rPr>
-                <w:rFonts w:ascii="Arial" w:hAnsi="Arial" w:cs="Arial"/>
-                <w:sz w:val="20"/>
-                <w:szCs w:val="20"/>
+                <w:rFonts w:cstheme="minorHAnsi"/>
+                <w:sz w:val="24"/>
+                <w:szCs w:val="24"/>
               </w:rPr>
             </w:pPr>
           </w:p>
@@ -1184,9 +1315,9 @@
             <w:pPr>
               <w:spacing w:line="276" w:lineRule="auto"/>
               <w:rPr>
-                <w:rFonts w:ascii="Arial" w:hAnsi="Arial" w:cs="Arial"/>
-                <w:sz w:val="20"/>
-                <w:szCs w:val="20"/>
+                <w:rFonts w:cstheme="minorHAnsi"/>
+                <w:sz w:val="24"/>
+                <w:szCs w:val="24"/>
               </w:rPr>
             </w:pPr>
           </w:p>
@@ -1194,9 +1325,9 @@
             <w:pPr>
               <w:spacing w:line="276" w:lineRule="auto"/>
               <w:rPr>
-                <w:rFonts w:ascii="Arial" w:hAnsi="Arial" w:cs="Arial"/>
-                <w:sz w:val="20"/>
-                <w:szCs w:val="20"/>
+                <w:rFonts w:cstheme="minorHAnsi"/>
+                <w:sz w:val="24"/>
+                <w:szCs w:val="24"/>
               </w:rPr>
             </w:pPr>
           </w:p>
@@ -1204,18 +1335,26 @@
             <w:pPr>
               <w:spacing w:line="276" w:lineRule="auto"/>
               <w:rPr>
-                <w:rFonts w:ascii="Arial" w:hAnsi="Arial" w:cs="Arial"/>
-                <w:sz w:val="20"/>
-                <w:szCs w:val="20"/>
-              </w:rPr>
-            </w:pPr>
-            <w:r>
-              <w:rPr>
-                <w:rFonts w:ascii="Arial" w:hAnsi="Arial" w:cs="Arial"/>
-                <w:sz w:val="20"/>
-                <w:szCs w:val="20"/>
-              </w:rPr>
-              <w:t>………………………………..</w:t>
+                <w:rFonts w:cstheme="minorHAnsi"/>
+                <w:sz w:val="24"/>
+                <w:szCs w:val="24"/>
+              </w:rPr>
+            </w:pPr>
+            <w:r>
+              <w:rPr>
+                <w:rFonts w:cstheme="minorHAnsi"/>
+                <w:sz w:val="24"/>
+                <w:szCs w:val="24"/>
+              </w:rPr>
+              <w:t>………………………………</w:t>
+            </w:r>
+            <w:r>
+              <w:rPr>
+                <w:rFonts w:cstheme="minorHAnsi"/>
+                <w:sz w:val="24"/>
+                <w:szCs w:val="24"/>
+              </w:rPr>
+              <w:t>…………</w:t>
             </w:r>
           </w:p>
         </w:tc>
@@ -1227,9 +1366,9 @@
             <w:pPr>
               <w:spacing w:line="276" w:lineRule="auto"/>
               <w:rPr>
-                <w:rFonts w:ascii="Arial" w:hAnsi="Arial" w:cs="Arial"/>
-                <w:sz w:val="20"/>
-                <w:szCs w:val="20"/>
+                <w:rFonts w:cstheme="minorHAnsi"/>
+                <w:sz w:val="24"/>
+                <w:szCs w:val="24"/>
               </w:rPr>
             </w:pPr>
           </w:p>
@@ -1237,9 +1376,9 @@
             <w:pPr>
               <w:spacing w:line="276" w:lineRule="auto"/>
               <w:rPr>
-                <w:rFonts w:ascii="Arial" w:hAnsi="Arial" w:cs="Arial"/>
-                <w:sz w:val="20"/>
-                <w:szCs w:val="20"/>
+                <w:rFonts w:cstheme="minorHAnsi"/>
+                <w:sz w:val="24"/>
+                <w:szCs w:val="24"/>
               </w:rPr>
             </w:pPr>
           </w:p>
@@ -1247,9 +1386,9 @@
             <w:pPr>
               <w:spacing w:line="276" w:lineRule="auto"/>
               <w:rPr>
-                <w:rFonts w:ascii="Arial" w:hAnsi="Arial" w:cs="Arial"/>
-                <w:sz w:val="20"/>
-                <w:szCs w:val="20"/>
+                <w:rFonts w:cstheme="minorHAnsi"/>
+                <w:sz w:val="24"/>
+                <w:szCs w:val="24"/>
               </w:rPr>
             </w:pPr>
           </w:p>
@@ -1257,18 +1396,26 @@
             <w:pPr>
               <w:spacing w:line="276" w:lineRule="auto"/>
               <w:rPr>
-                <w:rFonts w:ascii="Arial" w:hAnsi="Arial" w:cs="Arial"/>
-                <w:sz w:val="20"/>
-                <w:szCs w:val="20"/>
-              </w:rPr>
-            </w:pPr>
-            <w:r>
-              <w:rPr>
-                <w:rFonts w:ascii="Arial" w:hAnsi="Arial" w:cs="Arial"/>
-                <w:sz w:val="20"/>
-                <w:szCs w:val="20"/>
-              </w:rPr>
-              <w:t>………………………………..</w:t>
+                <w:rFonts w:cstheme="minorHAnsi"/>
+                <w:sz w:val="24"/>
+                <w:szCs w:val="24"/>
+              </w:rPr>
+            </w:pPr>
+            <w:r>
+              <w:rPr>
+                <w:rFonts w:cstheme="minorHAnsi"/>
+                <w:sz w:val="24"/>
+                <w:szCs w:val="24"/>
+              </w:rPr>
+              <w:t>………………………………</w:t>
+            </w:r>
+            <w:r>
+              <w:rPr>
+                <w:rFonts w:cstheme="minorHAnsi"/>
+                <w:sz w:val="24"/>
+                <w:szCs w:val="24"/>
+              </w:rPr>
+              <w:t>………..</w:t>
             </w:r>
           </w:p>
         </w:tc>
@@ -1282,17 +1429,17 @@
             <w:pPr>
               <w:spacing w:line="276" w:lineRule="auto"/>
               <w:rPr>
-                <w:rFonts w:ascii="Arial" w:hAnsi="Arial" w:cs="Arial"/>
-                <w:sz w:val="20"/>
-                <w:szCs w:val="20"/>
+                <w:rFonts w:cstheme="minorHAnsi"/>
+                <w:sz w:val="24"/>
+                <w:szCs w:val="24"/>
               </w:rPr>
             </w:pPr>
             <w:proofErr w:type="spellStart"/>
             <w:r>
               <w:rPr>
-                <w:rFonts w:ascii="Arial" w:hAnsi="Arial" w:cs="Arial"/>
-                <w:sz w:val="20"/>
-                <w:szCs w:val="20"/>
+                <w:rFonts w:cstheme="minorHAnsi"/>
+                <w:sz w:val="24"/>
+                <w:szCs w:val="24"/>
               </w:rPr>
               <w:t>Pengurus</w:t>
             </w:r>
@@ -1307,17 +1454,17 @@
             <w:pPr>
               <w:spacing w:line="276" w:lineRule="auto"/>
               <w:rPr>
-                <w:rFonts w:ascii="Arial" w:hAnsi="Arial" w:cs="Arial"/>
-                <w:sz w:val="20"/>
-                <w:szCs w:val="20"/>
+                <w:rFonts w:cstheme="minorHAnsi"/>
+                <w:sz w:val="24"/>
+                <w:szCs w:val="24"/>
               </w:rPr>
             </w:pPr>
             <w:proofErr w:type="spellStart"/>
             <w:r>
               <w:rPr>
-                <w:rFonts w:ascii="Arial" w:hAnsi="Arial" w:cs="Arial"/>
-                <w:sz w:val="20"/>
-                <w:szCs w:val="20"/>
+                <w:rFonts w:cstheme="minorHAnsi"/>
+                <w:sz w:val="24"/>
+                <w:szCs w:val="24"/>
               </w:rPr>
               <w:t>Bendahari</w:t>
             </w:r>
@@ -1332,25 +1479,25 @@
             <w:pPr>
               <w:spacing w:line="276" w:lineRule="auto"/>
               <w:rPr>
-                <w:rFonts w:ascii="Arial" w:hAnsi="Arial" w:cs="Arial"/>
-                <w:sz w:val="20"/>
-                <w:szCs w:val="20"/>
-              </w:rPr>
-            </w:pPr>
-            <w:r>
-              <w:rPr>
-                <w:rFonts w:ascii="Arial" w:hAnsi="Arial" w:cs="Arial"/>
-                <w:sz w:val="20"/>
-                <w:szCs w:val="20"/>
+                <w:rFonts w:cstheme="minorHAnsi"/>
+                <w:sz w:val="24"/>
+                <w:szCs w:val="24"/>
+              </w:rPr>
+            </w:pPr>
+            <w:r>
+              <w:rPr>
+                <w:rFonts w:cstheme="minorHAnsi"/>
+                <w:sz w:val="24"/>
+                <w:szCs w:val="24"/>
               </w:rPr>
               <w:t xml:space="preserve">Pengerusi / </w:t>
             </w:r>
             <w:proofErr w:type="spellStart"/>
             <w:r>
               <w:rPr>
-                <w:rFonts w:ascii="Arial" w:hAnsi="Arial" w:cs="Arial"/>
-                <w:sz w:val="20"/>
-                <w:szCs w:val="20"/>
+                <w:rFonts w:cstheme="minorHAnsi"/>
+                <w:sz w:val="24"/>
+                <w:szCs w:val="24"/>
               </w:rPr>
               <w:t>Setiausaha</w:t>
             </w:r>
@@ -1367,53 +1514,53 @@
             <w:pPr>
               <w:spacing w:line="276" w:lineRule="auto"/>
               <w:rPr>
-                <w:rFonts w:ascii="Arial" w:hAnsi="Arial" w:cs="Arial"/>
-                <w:sz w:val="20"/>
-                <w:szCs w:val="20"/>
+                <w:rFonts w:cstheme="minorHAnsi"/>
+                <w:sz w:val="24"/>
+                <w:szCs w:val="24"/>
               </w:rPr>
             </w:pPr>
             <w:proofErr w:type="spellStart"/>
             <w:r>
               <w:rPr>
-                <w:rFonts w:ascii="Arial" w:hAnsi="Arial" w:cs="Arial"/>
-                <w:sz w:val="20"/>
-                <w:szCs w:val="20"/>
+                <w:rFonts w:cstheme="minorHAnsi"/>
+                <w:sz w:val="24"/>
+                <w:szCs w:val="24"/>
               </w:rPr>
               <w:t>Koperasi</w:t>
             </w:r>
             <w:proofErr w:type="spellEnd"/>
             <w:r>
               <w:rPr>
-                <w:rFonts w:ascii="Arial" w:hAnsi="Arial" w:cs="Arial"/>
-                <w:sz w:val="20"/>
-                <w:szCs w:val="20"/>
+                <w:rFonts w:cstheme="minorHAnsi"/>
+                <w:sz w:val="24"/>
+                <w:szCs w:val="24"/>
               </w:rPr>
               <w:t xml:space="preserve"> SMAP </w:t>
             </w:r>
             <w:proofErr w:type="spellStart"/>
             <w:r>
               <w:rPr>
-                <w:rFonts w:ascii="Arial" w:hAnsi="Arial" w:cs="Arial"/>
-                <w:sz w:val="20"/>
-                <w:szCs w:val="20"/>
+                <w:rFonts w:cstheme="minorHAnsi"/>
+                <w:sz w:val="24"/>
+                <w:szCs w:val="24"/>
               </w:rPr>
               <w:t>Kajang</w:t>
             </w:r>
             <w:proofErr w:type="spellEnd"/>
             <w:r>
               <w:rPr>
-                <w:rFonts w:ascii="Arial" w:hAnsi="Arial" w:cs="Arial"/>
-                <w:sz w:val="20"/>
-                <w:szCs w:val="20"/>
+                <w:rFonts w:cstheme="minorHAnsi"/>
+                <w:sz w:val="24"/>
+                <w:szCs w:val="24"/>
               </w:rPr>
               <w:t xml:space="preserve"> </w:t>
             </w:r>
             <w:proofErr w:type="spellStart"/>
             <w:r>
               <w:rPr>
-                <w:rFonts w:ascii="Arial" w:hAnsi="Arial" w:cs="Arial"/>
-                <w:sz w:val="20"/>
-                <w:szCs w:val="20"/>
+                <w:rFonts w:cstheme="minorHAnsi"/>
+                <w:sz w:val="24"/>
+                <w:szCs w:val="24"/>
               </w:rPr>
               <w:t>Bhd</w:t>
             </w:r>
@@ -1428,53 +1575,53 @@
             <w:pPr>
               <w:spacing w:line="276" w:lineRule="auto"/>
               <w:rPr>
-                <w:rFonts w:ascii="Arial" w:hAnsi="Arial" w:cs="Arial"/>
-                <w:sz w:val="20"/>
-                <w:szCs w:val="20"/>
+                <w:rFonts w:cstheme="minorHAnsi"/>
+                <w:sz w:val="24"/>
+                <w:szCs w:val="24"/>
               </w:rPr>
             </w:pPr>
             <w:proofErr w:type="spellStart"/>
             <w:r>
               <w:rPr>
-                <w:rFonts w:ascii="Arial" w:hAnsi="Arial" w:cs="Arial"/>
-                <w:sz w:val="20"/>
-                <w:szCs w:val="20"/>
+                <w:rFonts w:cstheme="minorHAnsi"/>
+                <w:sz w:val="24"/>
+                <w:szCs w:val="24"/>
               </w:rPr>
               <w:t>Koperasi</w:t>
             </w:r>
             <w:proofErr w:type="spellEnd"/>
             <w:r>
               <w:rPr>
-                <w:rFonts w:ascii="Arial" w:hAnsi="Arial" w:cs="Arial"/>
-                <w:sz w:val="20"/>
-                <w:szCs w:val="20"/>
+                <w:rFonts w:cstheme="minorHAnsi"/>
+                <w:sz w:val="24"/>
+                <w:szCs w:val="24"/>
               </w:rPr>
               <w:t xml:space="preserve"> SMAP </w:t>
             </w:r>
             <w:proofErr w:type="spellStart"/>
             <w:r>
               <w:rPr>
-                <w:rFonts w:ascii="Arial" w:hAnsi="Arial" w:cs="Arial"/>
-                <w:sz w:val="20"/>
-                <w:szCs w:val="20"/>
+                <w:rFonts w:cstheme="minorHAnsi"/>
+                <w:sz w:val="24"/>
+                <w:szCs w:val="24"/>
               </w:rPr>
               <w:t>Kajang</w:t>
             </w:r>
             <w:proofErr w:type="spellEnd"/>
             <w:r>
               <w:rPr>
-                <w:rFonts w:ascii="Arial" w:hAnsi="Arial" w:cs="Arial"/>
-                <w:sz w:val="20"/>
-                <w:szCs w:val="20"/>
+                <w:rFonts w:cstheme="minorHAnsi"/>
+                <w:sz w:val="24"/>
+                <w:szCs w:val="24"/>
               </w:rPr>
               <w:t xml:space="preserve"> </w:t>
             </w:r>
             <w:proofErr w:type="spellStart"/>
             <w:r>
               <w:rPr>
-                <w:rFonts w:ascii="Arial" w:hAnsi="Arial" w:cs="Arial"/>
-                <w:sz w:val="20"/>
-                <w:szCs w:val="20"/>
+                <w:rFonts w:cstheme="minorHAnsi"/>
+                <w:sz w:val="24"/>
+                <w:szCs w:val="24"/>
               </w:rPr>
               <w:t>Bhd</w:t>
             </w:r>
@@ -1489,53 +1636,53 @@
             <w:pPr>
               <w:spacing w:line="276" w:lineRule="auto"/>
               <w:rPr>
-                <w:rFonts w:ascii="Arial" w:hAnsi="Arial" w:cs="Arial"/>
-                <w:sz w:val="20"/>
-                <w:szCs w:val="20"/>
+                <w:rFonts w:cstheme="minorHAnsi"/>
+                <w:sz w:val="24"/>
+                <w:szCs w:val="24"/>
               </w:rPr>
             </w:pPr>
             <w:proofErr w:type="spellStart"/>
             <w:r>
               <w:rPr>
-                <w:rFonts w:ascii="Arial" w:hAnsi="Arial" w:cs="Arial"/>
-                <w:sz w:val="20"/>
-                <w:szCs w:val="20"/>
+                <w:rFonts w:cstheme="minorHAnsi"/>
+                <w:sz w:val="24"/>
+                <w:szCs w:val="24"/>
               </w:rPr>
               <w:t>Koperasi</w:t>
             </w:r>
             <w:proofErr w:type="spellEnd"/>
             <w:r>
               <w:rPr>
-                <w:rFonts w:ascii="Arial" w:hAnsi="Arial" w:cs="Arial"/>
-                <w:sz w:val="20"/>
-                <w:szCs w:val="20"/>
+                <w:rFonts w:cstheme="minorHAnsi"/>
+                <w:sz w:val="24"/>
+                <w:szCs w:val="24"/>
               </w:rPr>
               <w:t xml:space="preserve"> SMAP </w:t>
             </w:r>
             <w:proofErr w:type="spellStart"/>
             <w:r>
               <w:rPr>
-                <w:rFonts w:ascii="Arial" w:hAnsi="Arial" w:cs="Arial"/>
-                <w:sz w:val="20"/>
-                <w:szCs w:val="20"/>
+                <w:rFonts w:cstheme="minorHAnsi"/>
+                <w:sz w:val="24"/>
+                <w:szCs w:val="24"/>
               </w:rPr>
               <w:t>Kajang</w:t>
             </w:r>
             <w:proofErr w:type="spellEnd"/>
             <w:r>
               <w:rPr>
-                <w:rFonts w:ascii="Arial" w:hAnsi="Arial" w:cs="Arial"/>
-                <w:sz w:val="20"/>
-                <w:szCs w:val="20"/>
+                <w:rFonts w:cstheme="minorHAnsi"/>
+                <w:sz w:val="24"/>
+                <w:szCs w:val="24"/>
               </w:rPr>
               <w:t xml:space="preserve"> </w:t>
             </w:r>
             <w:proofErr w:type="spellStart"/>
             <w:r>
               <w:rPr>
-                <w:rFonts w:ascii="Arial" w:hAnsi="Arial" w:cs="Arial"/>
-                <w:sz w:val="20"/>
-                <w:szCs w:val="20"/>
+                <w:rFonts w:cstheme="minorHAnsi"/>
+                <w:sz w:val="24"/>
+                <w:szCs w:val="24"/>
               </w:rPr>
               <w:t>Bhd</w:t>
             </w:r>
@@ -1551,22 +1698,9 @@
         </w:pBdr>
         <w:spacing w:line="240" w:lineRule="auto"/>
         <w:rPr>
-          <w:rFonts w:ascii="Arial" w:hAnsi="Arial" w:cs="Arial"/>
-          <w:sz w:val="20"/>
-          <w:szCs w:val="20"/>
-        </w:rPr>
-      </w:pPr>
-    </w:p>
-    <w:p>
-      <w:pPr>
-        <w:pBdr>
-          <w:bottom w:val="single" w:sz="6" w:space="1" w:color="auto"/>
-        </w:pBdr>
-        <w:spacing w:line="240" w:lineRule="auto"/>
-        <w:rPr>
-          <w:rFonts w:ascii="Arial" w:hAnsi="Arial" w:cs="Arial"/>
-          <w:sz w:val="20"/>
-          <w:szCs w:val="20"/>
+          <w:rFonts w:cstheme="minorHAnsi"/>
+          <w:sz w:val="24"/>
+          <w:szCs w:val="24"/>
         </w:rPr>
       </w:pPr>
     </w:p>
@@ -1574,9 +1708,59 @@
       <w:pPr>
         <w:spacing w:line="240" w:lineRule="auto"/>
         <w:rPr>
-          <w:rFonts w:ascii="Arial" w:hAnsi="Arial" w:cs="Arial"/>
-          <w:sz w:val="20"/>
-          <w:szCs w:val="20"/>
+          <w:rFonts w:cstheme="minorHAnsi"/>
+          <w:b/>
+          <w:bCs/>
+          <w:sz w:val="24"/>
+          <w:szCs w:val="24"/>
+          <w:u w:val="single"/>
+        </w:rPr>
+      </w:pPr>
+      <w:proofErr w:type="spellStart"/>
+      <w:r>
+        <w:rPr>
+          <w:rFonts w:cstheme="minorHAnsi"/>
+          <w:b/>
+          <w:bCs/>
+          <w:sz w:val="24"/>
+          <w:szCs w:val="24"/>
+          <w:u w:val="single"/>
+        </w:rPr>
+        <w:t>Pengesahan</w:t>
+      </w:r>
+      <w:proofErr w:type="spellEnd"/>
+      <w:r>
+        <w:rPr>
+          <w:rFonts w:cstheme="minorHAnsi"/>
+          <w:b/>
+          <w:bCs/>
+          <w:sz w:val="24"/>
+          <w:szCs w:val="24"/>
+          <w:u w:val="single"/>
+        </w:rPr>
+        <w:t xml:space="preserve"> </w:t>
+      </w:r>
+      <w:proofErr w:type="spellStart"/>
+      <w:r>
+        <w:rPr>
+          <w:rFonts w:cstheme="minorHAnsi"/>
+          <w:b/>
+          <w:bCs/>
+          <w:sz w:val="24"/>
+          <w:szCs w:val="24"/>
+          <w:u w:val="single"/>
+        </w:rPr>
+        <w:t>Penerimaan</w:t>
+      </w:r>
+      <w:proofErr w:type="spellEnd"/>
+    </w:p>
+    <w:p>
+      <w:pPr>
+        <w:spacing w:line="240" w:lineRule="auto"/>
+        <w:rPr>
+          <w:rFonts w:cstheme="minorHAnsi"/>
+          <w:sz w:val="24"/>
+          <w:szCs w:val="24"/>
         </w:rPr>
       </w:pPr>
     </w:p>
@@ -1584,238 +1768,176 @@
       <w:pPr>
         <w:spacing w:line="240" w:lineRule="auto"/>
         <w:rPr>
-          <w:rFonts w:ascii="Arial" w:hAnsi="Arial" w:cs="Arial"/>
-          <w:b/>
-          <w:bCs/>
-          <w:sz w:val="20"/>
-          <w:szCs w:val="20"/>
-          <w:u w:val="single"/>
+          <w:rFonts w:cstheme="minorHAnsi"/>
+          <w:sz w:val="24"/>
+          <w:szCs w:val="24"/>
         </w:rPr>
       </w:pPr>
+      <w:r>
+        <w:rPr>
+          <w:rFonts w:cstheme="minorHAnsi"/>
+          <w:sz w:val="24"/>
+          <w:szCs w:val="24"/>
+        </w:rPr>
+        <w:t>Saya …………………………………</w:t>
+      </w:r>
+      <w:r>
+        <w:rPr>
+          <w:rFonts w:cstheme="minorHAnsi"/>
+          <w:sz w:val="24"/>
+          <w:szCs w:val="24"/>
+        </w:rPr>
+        <w:t>……………………………………………</w:t>
+      </w:r>
+      <w:r>
+        <w:rPr>
+          <w:rFonts w:cstheme="minorHAnsi"/>
+          <w:sz w:val="24"/>
+          <w:szCs w:val="24"/>
+        </w:rPr>
+        <w:t xml:space="preserve">… No. Kad </w:t>
+      </w:r>
       <w:proofErr w:type="spellStart"/>
       <w:r>
         <w:rPr>
-          <w:rFonts w:ascii="Arial" w:hAnsi="Arial" w:cs="Arial"/>
-          <w:b/>
-          <w:bCs/>
-          <w:sz w:val="20"/>
-          <w:szCs w:val="20"/>
-          <w:u w:val="single"/>
-        </w:rPr>
-        <w:t>Pengesahan</w:t>
+          <w:rFonts w:cstheme="minorHAnsi"/>
+          <w:sz w:val="24"/>
+          <w:szCs w:val="24"/>
+        </w:rPr>
+        <w:t>Pengenalan</w:t>
       </w:r>
       <w:proofErr w:type="spellEnd"/>
       <w:r>
         <w:rPr>
-          <w:rFonts w:ascii="Arial" w:hAnsi="Arial" w:cs="Arial"/>
-          <w:b/>
-          <w:bCs/>
-          <w:sz w:val="20"/>
-          <w:szCs w:val="20"/>
-          <w:u w:val="single"/>
+          <w:rFonts w:cstheme="minorHAnsi"/>
+          <w:sz w:val="24"/>
+          <w:szCs w:val="24"/>
         </w:rPr>
         <w:t xml:space="preserve"> </w:t>
       </w:r>
-      <w:proofErr w:type="spellStart"/>
-      <w:r>
-        <w:rPr>
-          <w:rFonts w:ascii="Arial" w:hAnsi="Arial" w:cs="Arial"/>
-          <w:b/>
-          <w:bCs/>
-          <w:sz w:val="20"/>
-          <w:szCs w:val="20"/>
-          <w:u w:val="single"/>
-        </w:rPr>
-        <w:t>Penerimaan</w:t>
-      </w:r>
-      <w:proofErr w:type="spellEnd"/>
+      <w:r>
+        <w:rPr>
+          <w:rFonts w:cstheme="minorHAnsi"/>
+          <w:sz w:val="24"/>
+          <w:szCs w:val="24"/>
+        </w:rPr>
+        <w:t>…………………</w:t>
+      </w:r>
+      <w:r>
+        <w:rPr>
+          <w:rFonts w:cstheme="minorHAnsi"/>
+          <w:sz w:val="24"/>
+          <w:szCs w:val="24"/>
+        </w:rPr>
+        <w:t>………….</w:t>
+      </w:r>
     </w:p>
     <w:p>
       <w:pPr>
         <w:spacing w:line="240" w:lineRule="auto"/>
         <w:rPr>
-          <w:rFonts w:ascii="Arial" w:hAnsi="Arial" w:cs="Arial"/>
-          <w:sz w:val="20"/>
-          <w:szCs w:val="20"/>
+          <w:rFonts w:cstheme="minorHAnsi"/>
+          <w:sz w:val="24"/>
+          <w:szCs w:val="24"/>
         </w:rPr>
       </w:pPr>
+      <w:proofErr w:type="spellStart"/>
+      <w:r>
+        <w:rPr>
+          <w:rFonts w:cstheme="minorHAnsi"/>
+          <w:sz w:val="24"/>
+          <w:szCs w:val="24"/>
+        </w:rPr>
+        <w:t>telah</w:t>
+      </w:r>
+      <w:proofErr w:type="spellEnd"/>
+      <w:r>
+        <w:rPr>
+          <w:rFonts w:cstheme="minorHAnsi"/>
+          <w:sz w:val="24"/>
+          <w:szCs w:val="24"/>
+        </w:rPr>
+        <w:t xml:space="preserve"> </w:t>
+      </w:r>
+      <w:proofErr w:type="spellStart"/>
+      <w:r>
+        <w:rPr>
+          <w:rFonts w:cstheme="minorHAnsi"/>
+          <w:sz w:val="24"/>
+          <w:szCs w:val="24"/>
+        </w:rPr>
+        <w:t>menerima</w:t>
+      </w:r>
+      <w:proofErr w:type="spellEnd"/>
+      <w:r>
+        <w:rPr>
+          <w:rFonts w:cstheme="minorHAnsi"/>
+          <w:sz w:val="24"/>
+          <w:szCs w:val="24"/>
+        </w:rPr>
+        <w:t xml:space="preserve"> &lt;PAYMENT_TYPE&gt; </w:t>
+      </w:r>
     </w:p>
     <w:p>
       <w:pPr>
         <w:spacing w:line="240" w:lineRule="auto"/>
         <w:rPr>
-          <w:rFonts w:ascii="Arial" w:hAnsi="Arial" w:cs="Arial"/>
-          <w:sz w:val="20"/>
-          <w:szCs w:val="20"/>
+          <w:rFonts w:cstheme="minorHAnsi"/>
+          <w:sz w:val="24"/>
+          <w:szCs w:val="24"/>
         </w:rPr>
       </w:pPr>
-      <w:r>
-        <w:rPr>
-          <w:rFonts w:ascii="Arial" w:hAnsi="Arial" w:cs="Arial"/>
-          <w:sz w:val="20"/>
-          <w:szCs w:val="20"/>
-        </w:rPr>
-        <w:t xml:space="preserve">Saya …………………………………………………… No. Kad </w:t>
-      </w:r>
       <w:proofErr w:type="spellStart"/>
       <w:r>
         <w:rPr>
-          <w:rFonts w:ascii="Arial" w:hAnsi="Arial" w:cs="Arial"/>
-          <w:sz w:val="20"/>
-          <w:szCs w:val="20"/>
-        </w:rPr>
-        <w:t>Pengenalan</w:t>
+          <w:rFonts w:cstheme="minorHAnsi"/>
+          <w:sz w:val="24"/>
+          <w:szCs w:val="24"/>
+        </w:rPr>
+        <w:t>berjumlah</w:t>
       </w:r>
       <w:proofErr w:type="spellEnd"/>
       <w:r>
         <w:rPr>
-          <w:rFonts w:ascii="Arial" w:hAnsi="Arial" w:cs="Arial"/>
-          <w:sz w:val="20"/>
-          <w:szCs w:val="20"/>
-        </w:rPr>
-        <w:t>……………………</w:t>
-      </w:r>
-      <w:r>
-        <w:rPr>
-          <w:rFonts w:ascii="Arial" w:hAnsi="Arial" w:cs="Arial"/>
-          <w:sz w:val="20"/>
-          <w:szCs w:val="20"/>
-        </w:rPr>
-        <w:t>…………..</w:t>
+          <w:rFonts w:cstheme="minorHAnsi"/>
+          <w:sz w:val="24"/>
+          <w:szCs w:val="24"/>
+        </w:rPr>
+        <w:t xml:space="preserve"> &lt;TOTAL_AMOUNT&gt;</w:t>
       </w:r>
     </w:p>
     <w:p>
       <w:pPr>
         <w:spacing w:line="240" w:lineRule="auto"/>
         <w:rPr>
-          <w:rFonts w:ascii="Arial" w:hAnsi="Arial" w:cs="Arial"/>
-          <w:sz w:val="20"/>
-          <w:szCs w:val="20"/>
+          <w:rFonts w:cstheme="minorHAnsi"/>
+          <w:sz w:val="24"/>
+          <w:szCs w:val="24"/>
         </w:rPr>
       </w:pPr>
-      <w:proofErr w:type="spellStart"/>
-      <w:r>
-        <w:rPr>
-          <w:rFonts w:ascii="Arial" w:hAnsi="Arial" w:cs="Arial"/>
-          <w:sz w:val="20"/>
-          <w:szCs w:val="20"/>
-        </w:rPr>
-        <w:t>telah</w:t>
-      </w:r>
-      <w:proofErr w:type="spellEnd"/>
-      <w:r>
-        <w:rPr>
-          <w:rFonts w:ascii="Arial" w:hAnsi="Arial" w:cs="Arial"/>
-          <w:sz w:val="20"/>
-          <w:szCs w:val="20"/>
-        </w:rPr>
-        <w:t xml:space="preserve"> </w:t>
-      </w:r>
-      <w:proofErr w:type="spellStart"/>
-      <w:r>
-        <w:rPr>
-          <w:rFonts w:ascii="Arial" w:hAnsi="Arial" w:cs="Arial"/>
-          <w:sz w:val="20"/>
-          <w:szCs w:val="20"/>
-        </w:rPr>
-        <w:t>menerima</w:t>
-      </w:r>
-      <w:proofErr w:type="spellEnd"/>
-      <w:r>
-        <w:rPr>
-          <w:rFonts w:ascii="Arial" w:hAnsi="Arial" w:cs="Arial"/>
-          <w:sz w:val="20"/>
-          <w:szCs w:val="20"/>
-        </w:rPr>
-        <w:t xml:space="preserve"> &lt;PAYMENT_TYPE&gt; </w:t>
-      </w:r>
-    </w:p>
-    <w:p>
-      <w:pPr>
-        <w:spacing w:line="240" w:lineRule="auto"/>
-        <w:rPr>
-          <w:rFonts w:ascii="Arial" w:hAnsi="Arial" w:cs="Arial"/>
-          <w:sz w:val="20"/>
-          <w:szCs w:val="20"/>
-        </w:rPr>
-      </w:pPr>
-      <w:proofErr w:type="spellStart"/>
-      <w:r>
-        <w:rPr>
-          <w:rFonts w:ascii="Arial" w:hAnsi="Arial" w:cs="Arial"/>
-          <w:sz w:val="20"/>
-          <w:szCs w:val="20"/>
-        </w:rPr>
-        <w:t>berjumlah</w:t>
-      </w:r>
-      <w:proofErr w:type="spellEnd"/>
-      <w:r>
-        <w:rPr>
-          <w:rFonts w:ascii="Arial" w:hAnsi="Arial" w:cs="Arial"/>
-          <w:sz w:val="20"/>
-          <w:szCs w:val="20"/>
-        </w:rPr>
-        <w:t xml:space="preserve"> &lt;TOTAL_AMOUNT&gt;</w:t>
-      </w:r>
-    </w:p>
-    <w:p>
-      <w:pPr>
-        <w:spacing w:line="240" w:lineRule="auto"/>
-        <w:rPr>
-          <w:rFonts w:ascii="Arial" w:hAnsi="Arial" w:cs="Arial"/>
-          <w:sz w:val="20"/>
-          <w:szCs w:val="20"/>
-        </w:rPr>
-      </w:pPr>
-      <w:r>
-        <w:rPr>
-          <w:rFonts w:ascii="Arial" w:hAnsi="Arial" w:cs="Arial"/>
-          <w:sz w:val="20"/>
-          <w:szCs w:val="20"/>
-        </w:rPr>
-        <w:t>(Ringgit Malaysia :………………………………………………………………</w:t>
-      </w:r>
-      <w:r>
-        <w:rPr>
-          <w:rFonts w:ascii="Arial" w:hAnsi="Arial" w:cs="Arial"/>
-          <w:sz w:val="20"/>
-          <w:szCs w:val="20"/>
-        </w:rPr>
-        <w:t>……………………</w:t>
-      </w:r>
-      <w:r>
-        <w:rPr>
-          <w:rFonts w:ascii="Arial" w:hAnsi="Arial" w:cs="Arial"/>
-          <w:sz w:val="20"/>
-          <w:szCs w:val="20"/>
-        </w:rPr>
-        <w:t>………….</w:t>
-      </w:r>
-    </w:p>
-    <w:p>
-      <w:pPr>
-        <w:spacing w:line="240" w:lineRule="auto"/>
-        <w:rPr>
-          <w:rFonts w:ascii="Arial" w:hAnsi="Arial" w:cs="Arial"/>
-          <w:sz w:val="20"/>
-          <w:szCs w:val="20"/>
-        </w:rPr>
-      </w:pPr>
-      <w:r>
-        <w:rPr>
-          <w:rFonts w:ascii="Arial" w:hAnsi="Arial" w:cs="Arial"/>
-          <w:sz w:val="20"/>
-          <w:szCs w:val="20"/>
-        </w:rPr>
-        <w:t>…………………………………………………………………………………………………………</w:t>
-      </w:r>
-      <w:r>
-        <w:rPr>
-          <w:rFonts w:ascii="Arial" w:hAnsi="Arial" w:cs="Arial"/>
-          <w:sz w:val="20"/>
-          <w:szCs w:val="20"/>
-        </w:rPr>
-        <w:t>…………..</w:t>
+      <w:r>
+        <w:rPr>
+          <w:rFonts w:cstheme="minorHAnsi"/>
+          <w:sz w:val="24"/>
+          <w:szCs w:val="24"/>
+        </w:rPr>
+        <w:t>(Ringgit Malaysia :</w:t>
+      </w:r>
+      <w:r>
+        <w:rPr>
+          <w:rFonts w:cstheme="minorHAnsi"/>
+          <w:sz w:val="24"/>
+          <w:szCs w:val="24"/>
+        </w:rPr>
+        <w:t xml:space="preserve"> &lt;TOTAL_AMOUNT_IN_TEXT&gt; SAHAJA</w:t>
+      </w:r>
+      <w:r>
+        <w:rPr>
+          <w:rFonts w:cstheme="minorHAnsi"/>
+          <w:sz w:val="24"/>
+          <w:szCs w:val="24"/>
+        </w:rPr>
+        <w:t>)</w:t>
       </w:r>
     </w:p>
     <w:tbl>
@@ -1833,112 +1955,122 @@
         <w:tblLook w:val="04A0" w:firstRow="1" w:lastRow="0" w:firstColumn="1" w:lastColumn="0" w:noHBand="0" w:noVBand="1"/>
       </w:tblPr>
       <w:tblGrid>
-        <w:gridCol w:w="3293"/>
-        <w:gridCol w:w="2657"/>
-        <w:gridCol w:w="3076"/>
+        <w:gridCol w:w="3946"/>
+        <w:gridCol w:w="2717"/>
+        <w:gridCol w:w="2939"/>
       </w:tblGrid>
       <w:tr>
-        <w:tc>
-          <w:tcPr>
-            <w:tcW w:w="3485" w:type="dxa"/>
-          </w:tcPr>
-          <w:p>
-            <w:pPr>
-              <w:rPr>
-                <w:rFonts w:ascii="Arial" w:hAnsi="Arial" w:cs="Arial"/>
-                <w:sz w:val="20"/>
-                <w:szCs w:val="20"/>
-              </w:rPr>
-            </w:pPr>
-          </w:p>
-          <w:p>
-            <w:pPr>
-              <w:rPr>
-                <w:rFonts w:ascii="Arial" w:hAnsi="Arial" w:cs="Arial"/>
-                <w:sz w:val="20"/>
-                <w:szCs w:val="20"/>
-              </w:rPr>
-            </w:pPr>
-          </w:p>
-          <w:p>
-            <w:pPr>
-              <w:rPr>
-                <w:rFonts w:ascii="Arial" w:hAnsi="Arial" w:cs="Arial"/>
-                <w:sz w:val="20"/>
-                <w:szCs w:val="20"/>
-              </w:rPr>
-            </w:pPr>
-          </w:p>
-          <w:p>
-            <w:pPr>
-              <w:rPr>
-                <w:rFonts w:ascii="Arial" w:hAnsi="Arial" w:cs="Arial"/>
-                <w:sz w:val="20"/>
-                <w:szCs w:val="20"/>
-              </w:rPr>
-            </w:pPr>
-            <w:r>
-              <w:rPr>
-                <w:rFonts w:ascii="Arial" w:hAnsi="Arial" w:cs="Arial"/>
-                <w:sz w:val="20"/>
-                <w:szCs w:val="20"/>
-              </w:rPr>
-              <w:t>………………………………..</w:t>
-            </w:r>
-          </w:p>
-        </w:tc>
-        <w:tc>
-          <w:tcPr>
-            <w:tcW w:w="3485" w:type="dxa"/>
-          </w:tcPr>
-          <w:p>
-            <w:pPr>
-              <w:rPr>
-                <w:rFonts w:ascii="Arial" w:hAnsi="Arial" w:cs="Arial"/>
-                <w:sz w:val="20"/>
-                <w:szCs w:val="20"/>
-              </w:rPr>
-            </w:pPr>
-          </w:p>
-          <w:p>
-            <w:pPr>
-              <w:rPr>
-                <w:rFonts w:ascii="Arial" w:hAnsi="Arial" w:cs="Arial"/>
-                <w:sz w:val="20"/>
-                <w:szCs w:val="20"/>
-              </w:rPr>
-            </w:pPr>
-          </w:p>
-          <w:p>
-            <w:pPr>
-              <w:rPr>
-                <w:rFonts w:ascii="Arial" w:hAnsi="Arial" w:cs="Arial"/>
-                <w:sz w:val="20"/>
-                <w:szCs w:val="20"/>
-              </w:rPr>
-            </w:pPr>
-          </w:p>
-          <w:p>
-            <w:pPr>
-              <w:rPr>
-                <w:rFonts w:ascii="Arial" w:hAnsi="Arial" w:cs="Arial"/>
-                <w:sz w:val="20"/>
-                <w:szCs w:val="20"/>
-              </w:rPr>
-            </w:pPr>
-          </w:p>
-        </w:tc>
-        <w:tc>
-          <w:tcPr>
-            <w:tcW w:w="3486" w:type="dxa"/>
+        <w:trPr>
+          <w:trHeight w:val="826"/>
+        </w:trPr>
+        <w:tc>
+          <w:tcPr>
+            <w:tcW w:w="3946" w:type="dxa"/>
+          </w:tcPr>
+          <w:p>
+            <w:pPr>
+              <w:rPr>
+                <w:rFonts w:cstheme="minorHAnsi"/>
+                <w:sz w:val="24"/>
+                <w:szCs w:val="24"/>
+              </w:rPr>
+            </w:pPr>
+          </w:p>
+          <w:p>
+            <w:pPr>
+              <w:rPr>
+                <w:rFonts w:cstheme="minorHAnsi"/>
+                <w:sz w:val="24"/>
+                <w:szCs w:val="24"/>
+              </w:rPr>
+            </w:pPr>
+          </w:p>
+          <w:p>
+            <w:pPr>
+              <w:rPr>
+                <w:rFonts w:cstheme="minorHAnsi"/>
+                <w:sz w:val="24"/>
+                <w:szCs w:val="24"/>
+              </w:rPr>
+            </w:pPr>
+            <w:r>
+              <w:rPr>
+                <w:rFonts w:cstheme="minorHAnsi"/>
+                <w:sz w:val="24"/>
+                <w:szCs w:val="24"/>
+              </w:rPr>
+              <w:t>………………………………</w:t>
+            </w:r>
+            <w:r>
+              <w:rPr>
+                <w:rFonts w:cstheme="minorHAnsi"/>
+                <w:sz w:val="24"/>
+                <w:szCs w:val="24"/>
+              </w:rPr>
+              <w:t>…………………</w:t>
+            </w:r>
+            <w:r>
+              <w:rPr>
+                <w:rFonts w:cstheme="minorHAnsi"/>
+                <w:sz w:val="24"/>
+                <w:szCs w:val="24"/>
+              </w:rPr>
+              <w:t>……</w:t>
+            </w:r>
+          </w:p>
+        </w:tc>
+        <w:tc>
+          <w:tcPr>
+            <w:tcW w:w="2717" w:type="dxa"/>
+          </w:tcPr>
+          <w:p>
+            <w:pPr>
+              <w:rPr>
+                <w:rFonts w:cstheme="minorHAnsi"/>
+                <w:sz w:val="24"/>
+                <w:szCs w:val="24"/>
+              </w:rPr>
+            </w:pPr>
+          </w:p>
+          <w:p>
+            <w:pPr>
+              <w:rPr>
+                <w:rFonts w:cstheme="minorHAnsi"/>
+                <w:sz w:val="24"/>
+                <w:szCs w:val="24"/>
+              </w:rPr>
+            </w:pPr>
+          </w:p>
+          <w:p>
+            <w:pPr>
+              <w:rPr>
+                <w:rFonts w:cstheme="minorHAnsi"/>
+                <w:sz w:val="24"/>
+                <w:szCs w:val="24"/>
+              </w:rPr>
+            </w:pPr>
+          </w:p>
+        </w:tc>
+        <w:tc>
+          <w:tcPr>
+            <w:tcW w:w="2939" w:type="dxa"/>
           </w:tcPr>
           <w:p>
             <w:pPr>
               <w:jc w:val="right"/>
               <w:rPr>
-                <w:rFonts w:ascii="Arial" w:hAnsi="Arial" w:cs="Arial"/>
-                <w:sz w:val="20"/>
-                <w:szCs w:val="20"/>
+                <w:rFonts w:cstheme="minorHAnsi"/>
+                <w:sz w:val="24"/>
+                <w:szCs w:val="24"/>
+              </w:rPr>
+            </w:pPr>
+          </w:p>
+          <w:p>
+            <w:pPr>
+              <w:rPr>
+                <w:rFonts w:cstheme="minorHAnsi"/>
+                <w:sz w:val="24"/>
+                <w:szCs w:val="24"/>
               </w:rPr>
             </w:pPr>
           </w:p>
@@ -1946,78 +2078,95 @@
             <w:pPr>
               <w:jc w:val="right"/>
               <w:rPr>
-                <w:rFonts w:ascii="Arial" w:hAnsi="Arial" w:cs="Arial"/>
-                <w:sz w:val="20"/>
-                <w:szCs w:val="20"/>
-              </w:rPr>
-            </w:pPr>
-          </w:p>
-          <w:p>
-            <w:pPr>
-              <w:jc w:val="right"/>
-              <w:rPr>
-                <w:rFonts w:ascii="Arial" w:hAnsi="Arial" w:cs="Arial"/>
-                <w:sz w:val="20"/>
-                <w:szCs w:val="20"/>
-              </w:rPr>
-            </w:pPr>
-          </w:p>
-          <w:p>
-            <w:pPr>
-              <w:jc w:val="right"/>
-              <w:rPr>
-                <w:rFonts w:ascii="Arial" w:hAnsi="Arial" w:cs="Arial"/>
-                <w:sz w:val="20"/>
-                <w:szCs w:val="20"/>
-              </w:rPr>
-            </w:pPr>
-            <w:r>
-              <w:rPr>
-                <w:rFonts w:ascii="Arial" w:hAnsi="Arial" w:cs="Arial"/>
-                <w:sz w:val="20"/>
-                <w:szCs w:val="20"/>
-              </w:rPr>
-              <w:t>Tarikh : …………………….</w:t>
+                <w:rFonts w:cstheme="minorHAnsi"/>
+                <w:sz w:val="24"/>
+                <w:szCs w:val="24"/>
+              </w:rPr>
+            </w:pPr>
+            <w:r>
+              <w:rPr>
+                <w:rFonts w:cstheme="minorHAnsi"/>
+                <w:sz w:val="24"/>
+                <w:szCs w:val="24"/>
+              </w:rPr>
+              <w:t>Tarikh : …</w:t>
+            </w:r>
+            <w:r>
+              <w:rPr>
+                <w:rFonts w:cstheme="minorHAnsi"/>
+                <w:sz w:val="24"/>
+                <w:szCs w:val="24"/>
+              </w:rPr>
+              <w:t>……</w:t>
+            </w:r>
+            <w:r>
+              <w:rPr>
+                <w:rFonts w:cstheme="minorHAnsi"/>
+                <w:sz w:val="24"/>
+                <w:szCs w:val="24"/>
+              </w:rPr>
+              <w:t>………………….</w:t>
             </w:r>
           </w:p>
         </w:tc>
       </w:tr>
       <w:tr>
-        <w:tc>
-          <w:tcPr>
-            <w:tcW w:w="3485" w:type="dxa"/>
-          </w:tcPr>
-          <w:p>
-            <w:pPr>
-              <w:rPr>
-                <w:rFonts w:ascii="Arial" w:hAnsi="Arial" w:cs="Arial"/>
-                <w:sz w:val="20"/>
-                <w:szCs w:val="20"/>
-              </w:rPr>
-            </w:pPr>
-            <w:r>
-              <w:rPr>
-                <w:rFonts w:ascii="Arial" w:hAnsi="Arial" w:cs="Arial"/>
-                <w:sz w:val="20"/>
-                <w:szCs w:val="20"/>
-              </w:rPr>
-              <w:t>T.T. (</w:t>
-            </w:r>
+        <w:trPr>
+          <w:trHeight w:val="275"/>
+        </w:trPr>
+        <w:tc>
+          <w:tcPr>
+            <w:tcW w:w="3946" w:type="dxa"/>
+          </w:tcPr>
+          <w:p>
+            <w:pPr>
+              <w:rPr>
+                <w:rFonts w:cstheme="minorHAnsi"/>
+                <w:sz w:val="24"/>
+                <w:szCs w:val="24"/>
+              </w:rPr>
+            </w:pPr>
             <w:proofErr w:type="spellStart"/>
             <w:r>
               <w:rPr>
-                <w:rFonts w:ascii="Arial" w:hAnsi="Arial" w:cs="Arial"/>
-                <w:sz w:val="20"/>
-                <w:szCs w:val="20"/>
+                <w:rFonts w:cstheme="minorHAnsi"/>
+                <w:sz w:val="24"/>
+                <w:szCs w:val="24"/>
+              </w:rPr>
+              <w:t>T</w:t>
+            </w:r>
+            <w:r>
+              <w:rPr>
+                <w:rFonts w:cstheme="minorHAnsi"/>
+                <w:sz w:val="24"/>
+                <w:szCs w:val="24"/>
+              </w:rPr>
+              <w:t>andatangan</w:t>
+            </w:r>
+            <w:proofErr w:type="spellEnd"/>
+            <w:r>
+              <w:rPr>
+                <w:rFonts w:cstheme="minorHAnsi"/>
+                <w:sz w:val="24"/>
+                <w:szCs w:val="24"/>
+              </w:rPr>
+              <w:t xml:space="preserve"> (</w:t>
+            </w:r>
+            <w:proofErr w:type="spellStart"/>
+            <w:r>
+              <w:rPr>
+                <w:rFonts w:cstheme="minorHAnsi"/>
+                <w:sz w:val="24"/>
+                <w:szCs w:val="24"/>
               </w:rPr>
               <w:t>Penerima</w:t>
             </w:r>
             <w:proofErr w:type="spellEnd"/>
             <w:r>
               <w:rPr>
-                <w:rFonts w:ascii="Arial" w:hAnsi="Arial" w:cs="Arial"/>
-                <w:sz w:val="20"/>
-                <w:szCs w:val="20"/>
+                <w:rFonts w:cstheme="minorHAnsi"/>
+                <w:sz w:val="24"/>
+                <w:szCs w:val="24"/>
               </w:rPr>
               <w:t xml:space="preserve"> dan Cop)</w:t>
             </w:r>
@@ -2025,29 +2174,29 @@
         </w:tc>
         <w:tc>
           <w:tcPr>
-            <w:tcW w:w="3485" w:type="dxa"/>
-          </w:tcPr>
-          <w:p>
-            <w:pPr>
-              <w:rPr>
-                <w:rFonts w:ascii="Arial" w:hAnsi="Arial" w:cs="Arial"/>
-                <w:sz w:val="20"/>
-                <w:szCs w:val="20"/>
-              </w:rPr>
-            </w:pPr>
-          </w:p>
-        </w:tc>
-        <w:tc>
-          <w:tcPr>
-            <w:tcW w:w="3486" w:type="dxa"/>
+            <w:tcW w:w="2717" w:type="dxa"/>
+          </w:tcPr>
+          <w:p>
+            <w:pPr>
+              <w:rPr>
+                <w:rFonts w:cstheme="minorHAnsi"/>
+                <w:sz w:val="24"/>
+                <w:szCs w:val="24"/>
+              </w:rPr>
+            </w:pPr>
+          </w:p>
+        </w:tc>
+        <w:tc>
+          <w:tcPr>
+            <w:tcW w:w="2939" w:type="dxa"/>
           </w:tcPr>
           <w:p>
             <w:pPr>
               <w:jc w:val="right"/>
               <w:rPr>
-                <w:rFonts w:ascii="Arial" w:hAnsi="Arial" w:cs="Arial"/>
-                <w:sz w:val="20"/>
-                <w:szCs w:val="20"/>
+                <w:rFonts w:cstheme="minorHAnsi"/>
+                <w:sz w:val="24"/>
+                <w:szCs w:val="24"/>
               </w:rPr>
             </w:pPr>
           </w:p>
@@ -2058,15 +2207,15 @@
       <w:pPr>
         <w:spacing w:line="240" w:lineRule="auto"/>
         <w:rPr>
-          <w:rFonts w:ascii="Arial" w:hAnsi="Arial" w:cs="Arial"/>
-          <w:sz w:val="20"/>
-          <w:szCs w:val="20"/>
+          <w:rFonts w:cstheme="minorHAnsi"/>
+          <w:sz w:val="24"/>
+          <w:szCs w:val="24"/>
         </w:rPr>
       </w:pPr>
     </w:p>
     <w:sectPr>
       <w:pgSz w:w="11906" w:h="16838"/>
-      <w:pgMar w:top="1440" w:right="1440" w:bottom="1440" w:left="1440" w:header="708" w:footer="708" w:gutter="0"/>
+      <w:pgMar w:top="1440" w:right="851" w:bottom="1134" w:left="1440" w:header="709" w:footer="709" w:gutter="0"/>
       <w:cols w:space="708"/>
       <w:docGrid w:linePitch="360"/>
     </w:sectPr>

</xml_diff>

<commit_message>
Enhanced voucher maintenance screen and template
</commit_message>
<xml_diff>
--- a/WPF.Sample/App_Data/Template.docx
+++ b/WPF.Sample/App_Data/Template.docx
@@ -146,6 +146,7 @@
                         <w:txbxContent>
                           <w:p>
                             <w:pPr>
+                              <w:spacing w:after="0"/>
                               <w:jc w:val="center"/>
                               <w:rPr>
                                 <w:sz w:val="24"/>
@@ -165,6 +166,51 @@
                                 <w:szCs w:val="24"/>
                               </w:rPr>
                               <w:t>&lt;VOUCHER_NO&gt;</w:t>
+                            </w:r>
+                          </w:p>
+                          <w:p>
+                            <w:pPr>
+                              <w:spacing w:after="0"/>
+                              <w:jc w:val="center"/>
+                              <w:rPr>
+                                <w:sz w:val="20"/>
+                                <w:szCs w:val="20"/>
+                              </w:rPr>
+                            </w:pPr>
+                            <w:r>
+                              <w:rPr>
+                                <w:sz w:val="20"/>
+                                <w:szCs w:val="20"/>
+                              </w:rPr>
+                              <w:t>&lt;</w:t>
+                            </w:r>
+                            <w:r>
+                              <w:rPr>
+                                <w:sz w:val="20"/>
+                                <w:szCs w:val="20"/>
+                              </w:rPr>
+                              <w:t>TABUNG</w:t>
+                            </w:r>
+                            <w:r>
+                              <w:rPr>
+                                <w:sz w:val="20"/>
+                                <w:szCs w:val="20"/>
+                              </w:rPr>
+                              <w:t>_</w:t>
+                            </w:r>
+                            <w:r>
+                              <w:rPr>
+                                <w:sz w:val="20"/>
+                                <w:szCs w:val="20"/>
+                              </w:rPr>
+                              <w:t>TYPE</w:t>
+                            </w:r>
+                            <w:r>
+                              <w:rPr>
+                                <w:sz w:val="20"/>
+                                <w:szCs w:val="20"/>
+                              </w:rPr>
+                              <w:t>&gt;</w:t>
                             </w:r>
                           </w:p>
                         </w:txbxContent>
@@ -195,6 +241,7 @@
                   <w:txbxContent>
                     <w:p>
                       <w:pPr>
+                        <w:spacing w:after="0"/>
                         <w:jc w:val="center"/>
                         <w:rPr>
                           <w:sz w:val="24"/>
@@ -214,6 +261,51 @@
                           <w:szCs w:val="24"/>
                         </w:rPr>
                         <w:t>&lt;VOUCHER_NO&gt;</w:t>
+                      </w:r>
+                    </w:p>
+                    <w:p>
+                      <w:pPr>
+                        <w:spacing w:after="0"/>
+                        <w:jc w:val="center"/>
+                        <w:rPr>
+                          <w:sz w:val="20"/>
+                          <w:szCs w:val="20"/>
+                        </w:rPr>
+                      </w:pPr>
+                      <w:r>
+                        <w:rPr>
+                          <w:sz w:val="20"/>
+                          <w:szCs w:val="20"/>
+                        </w:rPr>
+                        <w:t>&lt;</w:t>
+                      </w:r>
+                      <w:r>
+                        <w:rPr>
+                          <w:sz w:val="20"/>
+                          <w:szCs w:val="20"/>
+                        </w:rPr>
+                        <w:t>TABUNG</w:t>
+                      </w:r>
+                      <w:r>
+                        <w:rPr>
+                          <w:sz w:val="20"/>
+                          <w:szCs w:val="20"/>
+                        </w:rPr>
+                        <w:t>_</w:t>
+                      </w:r>
+                      <w:r>
+                        <w:rPr>
+                          <w:sz w:val="20"/>
+                          <w:szCs w:val="20"/>
+                        </w:rPr>
+                        <w:t>TYPE</w:t>
+                      </w:r>
+                      <w:r>
+                        <w:rPr>
+                          <w:sz w:val="20"/>
+                          <w:szCs w:val="20"/>
+                        </w:rPr>
+                        <w:t>&gt;</w:t>
                       </w:r>
                     </w:p>
                   </w:txbxContent>
@@ -548,6 +640,7 @@
           <w:szCs w:val="24"/>
         </w:rPr>
       </w:pPr>
+      <w:proofErr w:type="gramStart"/>
       <w:r>
         <w:rPr>
           <w:rFonts w:cstheme="minorHAnsi"/>
@@ -568,6 +661,7 @@
         </w:rPr>
         <w:t xml:space="preserve"> :</w:t>
       </w:r>
+      <w:proofErr w:type="gramEnd"/>
       <w:r>
         <w:rPr>
           <w:rFonts w:cstheme="minorHAnsi"/>
@@ -1086,7 +1180,16 @@
           <w:sz w:val="24"/>
           <w:szCs w:val="24"/>
         </w:rPr>
-        <w:t>(Ringgit Malaysia</w:t>
+        <w:t xml:space="preserve">(Ringgit </w:t>
+      </w:r>
+      <w:proofErr w:type="gramStart"/>
+      <w:r>
+        <w:rPr>
+          <w:rFonts w:cstheme="minorHAnsi"/>
+          <w:sz w:val="24"/>
+          <w:szCs w:val="24"/>
+        </w:rPr>
+        <w:t>Malaysia</w:t>
       </w:r>
       <w:r>
         <w:rPr>
@@ -1102,7 +1205,16 @@
           <w:sz w:val="24"/>
           <w:szCs w:val="24"/>
         </w:rPr>
-        <w:t>: &lt;TOTAL_AMOUNT_IN_TEXT&gt; SAHAJA)</w:t>
+        <w:t>:</w:t>
+      </w:r>
+      <w:proofErr w:type="gramEnd"/>
+      <w:r>
+        <w:rPr>
+          <w:rFonts w:cstheme="minorHAnsi"/>
+          <w:sz w:val="24"/>
+          <w:szCs w:val="24"/>
+        </w:rPr>
+        <w:t xml:space="preserve"> &lt;TOTAL_AMOUNT_IN_TEXT&gt; SAHAJA)</w:t>
       </w:r>
     </w:p>
     <w:p>
@@ -1164,8 +1276,18 @@
                 <w:sz w:val="24"/>
                 <w:szCs w:val="24"/>
               </w:rPr>
-              <w:t xml:space="preserve"> oleh :</w:t>
-            </w:r>
+              <w:t xml:space="preserve"> </w:t>
+            </w:r>
+            <w:proofErr w:type="gramStart"/>
+            <w:r>
+              <w:rPr>
+                <w:rFonts w:cstheme="minorHAnsi"/>
+                <w:sz w:val="24"/>
+                <w:szCs w:val="24"/>
+              </w:rPr>
+              <w:t>oleh :</w:t>
+            </w:r>
+            <w:proofErr w:type="gramEnd"/>
           </w:p>
         </w:tc>
         <w:tc>
@@ -1197,8 +1319,18 @@
                 <w:sz w:val="24"/>
                 <w:szCs w:val="24"/>
               </w:rPr>
-              <w:t xml:space="preserve"> oleh :</w:t>
-            </w:r>
+              <w:t xml:space="preserve"> </w:t>
+            </w:r>
+            <w:proofErr w:type="gramStart"/>
+            <w:r>
+              <w:rPr>
+                <w:rFonts w:cstheme="minorHAnsi"/>
+                <w:sz w:val="24"/>
+                <w:szCs w:val="24"/>
+              </w:rPr>
+              <w:t>oleh :</w:t>
+            </w:r>
+            <w:proofErr w:type="gramEnd"/>
           </w:p>
         </w:tc>
         <w:tc>
@@ -1230,8 +1362,18 @@
                 <w:sz w:val="24"/>
                 <w:szCs w:val="24"/>
               </w:rPr>
-              <w:t xml:space="preserve"> oleh :</w:t>
-            </w:r>
+              <w:t xml:space="preserve"> </w:t>
+            </w:r>
+            <w:proofErr w:type="gramStart"/>
+            <w:r>
+              <w:rPr>
+                <w:rFonts w:cstheme="minorHAnsi"/>
+                <w:sz w:val="24"/>
+                <w:szCs w:val="24"/>
+              </w:rPr>
+              <w:t>oleh :</w:t>
+            </w:r>
+            <w:proofErr w:type="gramEnd"/>
           </w:p>
         </w:tc>
       </w:tr>
@@ -1442,6 +1584,58 @@
                 <w:szCs w:val="24"/>
               </w:rPr>
               <w:t>Pengurus</w:t>
+            </w:r>
+            <w:proofErr w:type="spellEnd"/>
+            <w:r>
+              <w:rPr>
+                <w:rFonts w:cstheme="minorHAnsi"/>
+                <w:sz w:val="24"/>
+                <w:szCs w:val="24"/>
+              </w:rPr>
+              <w:t xml:space="preserve"> </w:t>
+            </w:r>
+            <w:proofErr w:type="spellStart"/>
+            <w:r>
+              <w:rPr>
+                <w:rFonts w:cstheme="minorHAnsi"/>
+                <w:sz w:val="24"/>
+                <w:szCs w:val="24"/>
+              </w:rPr>
+              <w:t>Kedai</w:t>
+            </w:r>
+            <w:proofErr w:type="spellEnd"/>
+            <w:r>
+              <w:rPr>
+                <w:rFonts w:cstheme="minorHAnsi"/>
+                <w:sz w:val="24"/>
+                <w:szCs w:val="24"/>
+              </w:rPr>
+              <w:t xml:space="preserve"> </w:t>
+            </w:r>
+            <w:r>
+              <w:rPr>
+                <w:rFonts w:cstheme="minorHAnsi"/>
+                <w:sz w:val="24"/>
+                <w:szCs w:val="24"/>
+              </w:rPr>
+              <w:t>/</w:t>
+            </w:r>
+            <w:r>
+              <w:rPr>
+                <w:rFonts w:cstheme="minorHAnsi"/>
+                <w:sz w:val="24"/>
+                <w:szCs w:val="24"/>
+              </w:rPr>
+              <w:t xml:space="preserve"> </w:t>
+            </w:r>
+            <w:proofErr w:type="spellStart"/>
+            <w:r>
+              <w:rPr>
+                <w:rFonts w:cstheme="minorHAnsi"/>
+                <w:sz w:val="24"/>
+                <w:szCs w:val="24"/>
+              </w:rPr>
+              <w:t>Bendahari</w:t>
             </w:r>
             <w:proofErr w:type="spellEnd"/>
           </w:p>
@@ -1921,8 +2115,18 @@
           <w:sz w:val="24"/>
           <w:szCs w:val="24"/>
         </w:rPr>
-        <w:t>(Ringgit Malaysia :</w:t>
-      </w:r>
+        <w:t xml:space="preserve">(Ringgit </w:t>
+      </w:r>
+      <w:proofErr w:type="gramStart"/>
+      <w:r>
+        <w:rPr>
+          <w:rFonts w:cstheme="minorHAnsi"/>
+          <w:sz w:val="24"/>
+          <w:szCs w:val="24"/>
+        </w:rPr>
+        <w:t>Malaysia :</w:t>
+      </w:r>
+      <w:proofErr w:type="gramEnd"/>
       <w:r>
         <w:rPr>
           <w:rFonts w:cstheme="minorHAnsi"/>
@@ -2083,13 +2287,23 @@
                 <w:szCs w:val="24"/>
               </w:rPr>
             </w:pPr>
-            <w:r>
-              <w:rPr>
-                <w:rFonts w:cstheme="minorHAnsi"/>
-                <w:sz w:val="24"/>
-                <w:szCs w:val="24"/>
-              </w:rPr>
-              <w:t>Tarikh : …</w:t>
+            <w:proofErr w:type="gramStart"/>
+            <w:r>
+              <w:rPr>
+                <w:rFonts w:cstheme="minorHAnsi"/>
+                <w:sz w:val="24"/>
+                <w:szCs w:val="24"/>
+              </w:rPr>
+              <w:t>Tarikh :</w:t>
+            </w:r>
+            <w:proofErr w:type="gramEnd"/>
+            <w:r>
+              <w:rPr>
+                <w:rFonts w:cstheme="minorHAnsi"/>
+                <w:sz w:val="24"/>
+                <w:szCs w:val="24"/>
+              </w:rPr>
+              <w:t xml:space="preserve"> …</w:t>
             </w:r>
             <w:r>
               <w:rPr>

</xml_diff>